<commit_message>
added git diff and git difftool command
</commit_message>
<xml_diff>
--- a/Git Snapshot.docx
+++ b/Git Snapshot.docx
@@ -41,11 +41,13 @@
       <w:pPr>
         <w:rPr>
           <w:b/>
-        </w:rPr>
-      </w:pPr>
-      <w:r>
-        <w:rPr>
-          <w:b/>
+          <w:color w:val="00B050"/>
+        </w:rPr>
+      </w:pPr>
+      <w:r>
+        <w:rPr>
+          <w:b/>
+          <w:color w:val="00B050"/>
         </w:rPr>
         <w:t>git config --global user.name "abhay khati"</w:t>
       </w:r>
@@ -54,22 +56,24 @@
       <w:pPr>
         <w:rPr>
           <w:b/>
-        </w:rPr>
-      </w:pPr>
-      <w:r>
-        <w:rPr>
-          <w:b/>
+          <w:color w:val="00B050"/>
+        </w:rPr>
+      </w:pPr>
+      <w:r>
+        <w:rPr>
+          <w:b/>
+          <w:color w:val="00B050"/>
         </w:rPr>
         <w:t xml:space="preserve">git config --global user.email </w:t>
       </w:r>
-      <w:r>
-        <w:rPr>
-          <w:b/>
-        </w:rPr>
-        <w:t xml:space="preserve"> &lt;my e-mail id&gt;</w:t>
-      </w:r>
-      <w:bookmarkStart w:id="0" w:name="_GoBack"/>
-      <w:bookmarkEnd w:id="0"/>
+      <w:hyperlink r:id="rId8" w:history="1">
+        <w:r>
+          <w:rPr>
+            <w:color w:val="00B050"/>
+          </w:rPr>
+          <w:t>abhaykhati@gmail.com</w:t>
+        </w:r>
+      </w:hyperlink>
     </w:p>
     <w:p>
       <w:pPr>
@@ -92,20 +96,9 @@
       <w:r>
         <w:rPr>
           <w:b/>
-        </w:rPr>
-        <w:t xml:space="preserve">git config --global </w:t>
-      </w:r>
-      <w:r>
-        <w:rPr>
-          <w:b/>
-        </w:rPr>
-        <w:t>–</w:t>
-      </w:r>
-      <w:r>
-        <w:rPr>
-          <w:b/>
-        </w:rPr>
-        <w:t>list</w:t>
+          <w:color w:val="00B050"/>
+        </w:rPr>
+        <w:t>git config --global –list</w:t>
       </w:r>
       <w:r>
         <w:rPr>
@@ -124,24 +117,122 @@
         <w:rPr>
           <w:b/>
         </w:rPr>
+        <w:t xml:space="preserve">to see the location of global git config file use </w:t>
+      </w:r>
+    </w:p>
+    <w:p>
+      <w:pPr>
+        <w:rPr>
+          <w:b/>
+        </w:rPr>
+      </w:pPr>
+      <w:r>
+        <w:rPr>
+          <w:b/>
+          <w:color w:val="00B050"/>
+        </w:rPr>
+        <w:t>git config --global --list --show-origin</w:t>
+      </w:r>
+      <w:r>
+        <w:rPr>
+          <w:b/>
+          <w:color w:val="00B050"/>
+        </w:rPr>
+        <w:t xml:space="preserve"> </w:t>
+      </w:r>
+      <w:r>
+        <w:rPr>
+          <w:b/>
+        </w:rPr>
+        <w:t>or when you start gitbash terminal usually you can find the .gitconfig at below location</w:t>
+      </w:r>
+      <w:r>
+        <w:rPr>
+          <w:b/>
+        </w:rPr>
+        <w:t xml:space="preserve"> it is the one which is used while setting with –global option for core editor, diff and merge tool custom configuration</w:t>
+      </w:r>
+    </w:p>
+    <w:p>
+      <w:pPr>
+        <w:rPr>
+          <w:b/>
+          <w:color w:val="00B050"/>
+        </w:rPr>
+      </w:pPr>
+      <w:r>
+        <w:rPr>
+          <w:b/>
+          <w:color w:val="00B050"/>
+        </w:rPr>
+        <w:t>C:\Users\&lt;windows user</w:t>
+      </w:r>
+      <w:r>
+        <w:rPr>
+          <w:b/>
+          <w:color w:val="00B050"/>
+        </w:rPr>
+        <w:t xml:space="preserve"> who</w:t>
+      </w:r>
+      <w:r>
+        <w:rPr>
+          <w:b/>
+          <w:color w:val="00B050"/>
+        </w:rPr>
+        <w:t xml:space="preserve"> logged in&gt;\.</w:t>
+      </w:r>
+      <w:r>
+        <w:rPr>
+          <w:b/>
+          <w:color w:val="00B050"/>
+        </w:rPr>
+        <w:t>gitconfig</w:t>
+      </w:r>
+    </w:p>
+    <w:p>
+      <w:pPr>
+        <w:rPr>
+          <w:b/>
+        </w:rPr>
+      </w:pPr>
+    </w:p>
+    <w:p>
+      <w:pPr>
+        <w:rPr>
+          <w:b/>
+        </w:rPr>
+      </w:pPr>
+      <w:r>
+        <w:rPr>
+          <w:b/>
+        </w:rPr>
         <w:t>to add a remote repository use following</w:t>
       </w:r>
     </w:p>
     <w:p>
       <w:pPr>
         <w:rPr>
-          <w:b/>
-          <w:color w:val="00B050"/>
-        </w:rPr>
-      </w:pPr>
-      <w:r>
-        <w:rPr>
-          <w:b/>
-          <w:color w:val="00B050"/>
-        </w:rPr>
-        <w:t xml:space="preserve">git remote add origin </w:t>
-      </w:r>
-      <w:hyperlink r:id="rId8" w:history="1">
+          <w:rStyle w:val="Hyperlink"/>
+          <w:b/>
+        </w:rPr>
+      </w:pPr>
+      <w:r>
+        <w:rPr>
+          <w:b/>
+          <w:color w:val="00B050"/>
+          <w:sz w:val="28"/>
+          <w:szCs w:val="28"/>
+        </w:rPr>
+        <w:t>git remote add origin</w:t>
+      </w:r>
+      <w:r>
+        <w:rPr>
+          <w:b/>
+          <w:color w:val="00B050"/>
+        </w:rPr>
+        <w:t xml:space="preserve"> </w:t>
+      </w:r>
+      <w:hyperlink r:id="rId9" w:history="1">
         <w:r>
           <w:rPr>
             <w:rStyle w:val="Hyperlink"/>
@@ -155,12 +246,46 @@
       <w:pPr>
         <w:rPr>
           <w:b/>
-        </w:rPr>
-      </w:pPr>
-      <w:r>
-        <w:rPr>
-          <w:b/>
-        </w:rPr>
+          <w:color w:val="00B050"/>
+        </w:rPr>
+      </w:pPr>
+      <w:r>
+        <w:rPr>
+          <w:b/>
+          <w:color w:val="00B050"/>
+          <w:sz w:val="28"/>
+          <w:szCs w:val="28"/>
+        </w:rPr>
+        <w:t>git remote –</w:t>
+      </w:r>
+      <w:r>
+        <w:rPr>
+          <w:color w:val="00B050"/>
+          <w:sz w:val="28"/>
+          <w:szCs w:val="28"/>
+        </w:rPr>
+        <w:t>v</w:t>
+      </w:r>
+      <w:r>
+        <w:rPr>
+          <w:color w:val="00B050"/>
+          <w:sz w:val="28"/>
+          <w:szCs w:val="28"/>
+        </w:rPr>
+        <w:t xml:space="preserve">  </w:t>
+      </w:r>
+      <w:r>
+        <w:t xml:space="preserve">to check which </w:t>
+      </w:r>
+      <w:r>
+        <w:t xml:space="preserve">git </w:t>
+      </w:r>
+      <w:r>
+        <w:t>remote repo it is referring to</w:t>
+      </w:r>
+    </w:p>
+    <w:p>
+      <w:r>
         <w:t>Removes a file from working tree and index means before commit no checkout direct delete</w:t>
       </w:r>
     </w:p>
@@ -169,12 +294,16 @@
         <w:rPr>
           <w:b/>
           <w:color w:val="00B050"/>
-        </w:rPr>
-      </w:pPr>
-      <w:r>
-        <w:rPr>
-          <w:b/>
-          <w:color w:val="00B050"/>
+          <w:sz w:val="28"/>
+          <w:szCs w:val="28"/>
+        </w:rPr>
+      </w:pPr>
+      <w:r>
+        <w:rPr>
+          <w:b/>
+          <w:color w:val="00B050"/>
+          <w:sz w:val="28"/>
+          <w:szCs w:val="28"/>
         </w:rPr>
         <w:t xml:space="preserve">git-rm </w:t>
       </w:r>
@@ -537,6 +666,7 @@
           <w:sz w:val="28"/>
           <w:szCs w:val="28"/>
         </w:rPr>
+        <w:lastRenderedPageBreak/>
         <w:t xml:space="preserve">To use express commit option without using add </w:t>
       </w:r>
       <w:r>
@@ -678,250 +808,843 @@
           <w:sz w:val="28"/>
           <w:szCs w:val="28"/>
         </w:rPr>
+        <w:t>If</w:t>
+      </w:r>
+      <w:r>
+        <w:rPr>
+          <w:sz w:val="28"/>
+          <w:szCs w:val="28"/>
+        </w:rPr>
+        <w:t xml:space="preserve"> you wish to </w:t>
+      </w:r>
+      <w:r>
+        <w:rPr>
+          <w:sz w:val="28"/>
+          <w:szCs w:val="28"/>
+        </w:rPr>
+        <w:t>see</w:t>
+      </w:r>
+      <w:r>
+        <w:rPr>
+          <w:sz w:val="28"/>
+          <w:szCs w:val="28"/>
+        </w:rPr>
+        <w:t xml:space="preserve"> commit history between 2 commits then use following command</w:t>
+      </w:r>
+    </w:p>
+    <w:p>
+      <w:pPr>
+        <w:rPr>
+          <w:sz w:val="28"/>
+          <w:szCs w:val="28"/>
+        </w:rPr>
+      </w:pPr>
+      <w:r>
+        <w:rPr>
+          <w:sz w:val="28"/>
+          <w:szCs w:val="28"/>
+        </w:rPr>
+        <w:t>Step</w:t>
+      </w:r>
+      <w:r>
+        <w:rPr>
+          <w:sz w:val="28"/>
+          <w:szCs w:val="28"/>
+        </w:rPr>
+        <w:t xml:space="preserve"> 1:</w:t>
+      </w:r>
+    </w:p>
+    <w:p>
+      <w:pPr>
+        <w:rPr>
+          <w:sz w:val="28"/>
+          <w:szCs w:val="28"/>
+        </w:rPr>
+      </w:pPr>
+      <w:r>
+        <w:rPr>
+          <w:sz w:val="28"/>
+          <w:szCs w:val="28"/>
+        </w:rPr>
+        <w:t xml:space="preserve">git log –oneline  </w:t>
+      </w:r>
+    </w:p>
+    <w:p>
+      <w:pPr>
+        <w:rPr>
+          <w:sz w:val="28"/>
+          <w:szCs w:val="28"/>
+        </w:rPr>
+      </w:pPr>
+      <w:r>
+        <w:rPr>
+          <w:sz w:val="28"/>
+          <w:szCs w:val="28"/>
+        </w:rPr>
+        <w:t>Step</w:t>
+      </w:r>
+      <w:r>
+        <w:rPr>
+          <w:sz w:val="28"/>
+          <w:szCs w:val="28"/>
+        </w:rPr>
+        <w:t xml:space="preserve"> 2: copy commit id</w:t>
+      </w:r>
+      <w:r>
+        <w:rPr>
+          <w:sz w:val="28"/>
+          <w:szCs w:val="28"/>
+        </w:rPr>
+        <w:t xml:space="preserve"> for </w:t>
+      </w:r>
+      <w:r>
+        <w:rPr>
+          <w:b/>
+          <w:color w:val="FF0000"/>
+          <w:sz w:val="28"/>
+          <w:szCs w:val="28"/>
+        </w:rPr>
+        <w:t>since</w:t>
+      </w:r>
+      <w:r>
+        <w:rPr>
+          <w:b/>
+          <w:color w:val="FF0000"/>
+          <w:sz w:val="28"/>
+          <w:szCs w:val="28"/>
+        </w:rPr>
+        <w:t xml:space="preserve"> param</w:t>
+      </w:r>
+      <w:r>
+        <w:rPr>
+          <w:color w:val="FF0000"/>
+          <w:sz w:val="28"/>
+          <w:szCs w:val="28"/>
+        </w:rPr>
+        <w:t xml:space="preserve"> </w:t>
+      </w:r>
+      <w:r>
+        <w:rPr>
+          <w:sz w:val="28"/>
+          <w:szCs w:val="28"/>
+        </w:rPr>
+        <w:t>you wish to start the history search</w:t>
+      </w:r>
+    </w:p>
+    <w:p>
+      <w:pPr>
+        <w:rPr>
+          <w:sz w:val="28"/>
+          <w:szCs w:val="28"/>
+        </w:rPr>
+      </w:pPr>
+      <w:r>
+        <w:rPr>
+          <w:sz w:val="28"/>
+          <w:szCs w:val="28"/>
+        </w:rPr>
+        <w:t>Step</w:t>
+      </w:r>
+      <w:r>
+        <w:rPr>
+          <w:sz w:val="28"/>
+          <w:szCs w:val="28"/>
+        </w:rPr>
+        <w:t xml:space="preserve"> 3: git log &lt;</w:t>
+      </w:r>
+      <w:r>
+        <w:rPr>
+          <w:b/>
+          <w:color w:val="FF0000"/>
+          <w:sz w:val="28"/>
+          <w:szCs w:val="28"/>
+        </w:rPr>
+        <w:t>since</w:t>
+      </w:r>
+      <w:r>
+        <w:rPr>
+          <w:b/>
+          <w:color w:val="FF0000"/>
+          <w:sz w:val="28"/>
+          <w:szCs w:val="28"/>
+        </w:rPr>
+        <w:t xml:space="preserve"> param</w:t>
+      </w:r>
+      <w:r>
+        <w:rPr>
+          <w:sz w:val="28"/>
+          <w:szCs w:val="28"/>
+        </w:rPr>
+        <w:t>&gt;..(</w:t>
+      </w:r>
+      <w:r>
+        <w:rPr>
+          <w:sz w:val="28"/>
+          <w:szCs w:val="28"/>
+        </w:rPr>
+        <w:t>These</w:t>
+      </w:r>
+      <w:r>
+        <w:rPr>
+          <w:sz w:val="28"/>
+          <w:szCs w:val="28"/>
+        </w:rPr>
+        <w:t xml:space="preserve"> 2 dots are compulsory) copy another commit id for till parameter</w:t>
+      </w:r>
+    </w:p>
+    <w:p>
+      <w:pPr>
+        <w:rPr>
+          <w:sz w:val="28"/>
+          <w:szCs w:val="28"/>
+        </w:rPr>
+      </w:pPr>
+      <w:r>
+        <w:rPr>
+          <w:sz w:val="28"/>
+          <w:szCs w:val="28"/>
+        </w:rPr>
+        <w:t>So</w:t>
+      </w:r>
+      <w:r>
+        <w:rPr>
+          <w:sz w:val="28"/>
+          <w:szCs w:val="28"/>
+        </w:rPr>
+        <w:t xml:space="preserve"> the command syntax is git </w:t>
+      </w:r>
+      <w:r>
+        <w:rPr>
+          <w:sz w:val="28"/>
+          <w:szCs w:val="28"/>
+        </w:rPr>
+        <w:t xml:space="preserve">log </w:t>
+      </w:r>
+      <w:r>
+        <w:rPr>
+          <w:b/>
+          <w:color w:val="00B050"/>
+          <w:sz w:val="28"/>
+          <w:szCs w:val="28"/>
+        </w:rPr>
+        <w:t>since</w:t>
+      </w:r>
+      <w:r>
+        <w:rPr>
+          <w:b/>
+          <w:color w:val="00B050"/>
+          <w:sz w:val="28"/>
+          <w:szCs w:val="28"/>
+        </w:rPr>
+        <w:t xml:space="preserve"> </w:t>
+      </w:r>
+      <w:r>
+        <w:rPr>
+          <w:b/>
+          <w:color w:val="00B050"/>
+          <w:sz w:val="28"/>
+          <w:szCs w:val="28"/>
+        </w:rPr>
+        <w:t>Param..till</w:t>
+      </w:r>
+      <w:r>
+        <w:rPr>
+          <w:b/>
+          <w:color w:val="00B050"/>
+          <w:sz w:val="28"/>
+          <w:szCs w:val="28"/>
+        </w:rPr>
+        <w:t xml:space="preserve"> </w:t>
+      </w:r>
+      <w:r>
+        <w:rPr>
+          <w:b/>
+          <w:color w:val="00B050"/>
+          <w:sz w:val="28"/>
+          <w:szCs w:val="28"/>
+        </w:rPr>
+        <w:t>Param</w:t>
+      </w:r>
+      <w:r>
+        <w:rPr>
+          <w:b/>
+          <w:color w:val="00B050"/>
+          <w:sz w:val="28"/>
+          <w:szCs w:val="28"/>
+        </w:rPr>
+        <w:br/>
+      </w:r>
+      <w:r>
+        <w:rPr>
+          <w:b/>
+          <w:color w:val="00B050"/>
+          <w:sz w:val="28"/>
+          <w:szCs w:val="28"/>
+        </w:rPr>
+        <w:t>note: while showing result of above command it excludes since param</w:t>
+      </w:r>
+      <w:r>
+        <w:rPr>
+          <w:b/>
+          <w:color w:val="00B050"/>
+          <w:sz w:val="28"/>
+          <w:szCs w:val="28"/>
+        </w:rPr>
+        <w:br/>
+      </w:r>
+      <w:r>
+        <w:rPr>
+          <w:b/>
+          <w:bCs/>
+          <w:color w:val="0070C0"/>
+          <w:sz w:val="24"/>
+          <w:szCs w:val="24"/>
+        </w:rPr>
+        <w:t>to see last few commits such as i.e. last 3 or n commits then</w:t>
+      </w:r>
+      <w:r>
+        <w:rPr>
+          <w:sz w:val="28"/>
+          <w:szCs w:val="28"/>
+        </w:rPr>
+        <w:t xml:space="preserve"> </w:t>
+      </w:r>
+    </w:p>
+    <w:p>
+      <w:pPr>
+        <w:rPr>
+          <w:b/>
+          <w:sz w:val="28"/>
+          <w:szCs w:val="28"/>
+        </w:rPr>
+      </w:pPr>
+      <w:r>
+        <w:rPr>
+          <w:b/>
+          <w:color w:val="00B050"/>
+          <w:sz w:val="28"/>
+          <w:szCs w:val="28"/>
+        </w:rPr>
+        <w:t>Git log  -n 3 –oneline</w:t>
+      </w:r>
+      <w:r>
+        <w:rPr>
+          <w:b/>
+          <w:color w:val="00B050"/>
+          <w:sz w:val="28"/>
+          <w:szCs w:val="28"/>
+        </w:rPr>
+        <w:t xml:space="preserve"> </w:t>
+      </w:r>
+    </w:p>
+    <w:p>
+      <w:pPr>
+        <w:rPr>
+          <w:b/>
+          <w:bCs/>
+          <w:color w:val="0070C0"/>
+          <w:sz w:val="24"/>
+          <w:szCs w:val="24"/>
+        </w:rPr>
+      </w:pPr>
+      <w:r>
+        <w:rPr>
+          <w:b/>
+          <w:bCs/>
+          <w:color w:val="0070C0"/>
+          <w:sz w:val="24"/>
+          <w:szCs w:val="24"/>
+        </w:rPr>
+        <w:t>How to see a current branch in git?</w:t>
+      </w:r>
+    </w:p>
+    <w:p>
+      <w:pPr>
+        <w:rPr>
+          <w:b/>
+          <w:color w:val="00B050"/>
+          <w:sz w:val="28"/>
+          <w:szCs w:val="28"/>
+        </w:rPr>
+      </w:pPr>
+      <w:r>
+        <w:rPr>
+          <w:b/>
+          <w:color w:val="00B050"/>
+          <w:sz w:val="28"/>
+          <w:szCs w:val="28"/>
+        </w:rPr>
+        <w:t>git branch</w:t>
+      </w:r>
+      <w:r>
+        <w:rPr>
+          <w:b/>
+          <w:color w:val="00B050"/>
+          <w:sz w:val="28"/>
+          <w:szCs w:val="28"/>
+        </w:rPr>
+        <w:t xml:space="preserve"> </w:t>
+      </w:r>
+      <w:r>
+        <w:rPr>
+          <w:b/>
+          <w:color w:val="00B050"/>
+          <w:sz w:val="28"/>
+          <w:szCs w:val="28"/>
+        </w:rPr>
+        <w:br/>
+      </w:r>
+      <w:r>
+        <w:rPr>
+          <w:b/>
+          <w:bCs/>
+          <w:color w:val="0070C0"/>
+          <w:sz w:val="24"/>
+          <w:szCs w:val="24"/>
+        </w:rPr>
+        <w:t>how to see which are the branches are there in remote and current repo</w:t>
+      </w:r>
+    </w:p>
+    <w:p>
+      <w:pPr>
+        <w:rPr>
+          <w:b/>
+          <w:bCs/>
+          <w:color w:val="0070C0"/>
+          <w:sz w:val="24"/>
+          <w:szCs w:val="24"/>
+        </w:rPr>
+      </w:pPr>
+      <w:r>
+        <w:rPr>
+          <w:b/>
+          <w:color w:val="00B050"/>
+          <w:sz w:val="28"/>
+          <w:szCs w:val="28"/>
+        </w:rPr>
+        <w:t>git remote show origin</w:t>
+      </w:r>
+      <w:r>
+        <w:rPr>
+          <w:b/>
+          <w:color w:val="00B050"/>
+          <w:sz w:val="28"/>
+          <w:szCs w:val="28"/>
+        </w:rPr>
+        <w:br/>
+      </w:r>
+      <w:r>
+        <w:rPr>
+          <w:b/>
+          <w:bCs/>
+          <w:color w:val="0070C0"/>
+          <w:sz w:val="24"/>
+          <w:szCs w:val="24"/>
+        </w:rPr>
+        <w:t>to create a branch in git</w:t>
+      </w:r>
+      <w:r>
+        <w:rPr>
+          <w:b/>
+          <w:color w:val="00B050"/>
+          <w:sz w:val="28"/>
+          <w:szCs w:val="28"/>
+        </w:rPr>
+        <w:br/>
+      </w:r>
+      <w:r>
+        <w:rPr>
+          <w:b/>
+          <w:color w:val="00B050"/>
+          <w:sz w:val="28"/>
+          <w:szCs w:val="28"/>
+        </w:rPr>
+        <w:t>git branch &lt;new branch name&gt;</w:t>
+      </w:r>
+      <w:r>
+        <w:rPr>
+          <w:b/>
+          <w:color w:val="00B050"/>
+          <w:sz w:val="28"/>
+          <w:szCs w:val="28"/>
+        </w:rPr>
+        <w:t xml:space="preserve"> </w:t>
+      </w:r>
+      <w:r>
+        <w:rPr>
+          <w:b/>
+          <w:color w:val="00B050"/>
+          <w:sz w:val="28"/>
+          <w:szCs w:val="28"/>
+        </w:rPr>
+        <w:br/>
+      </w:r>
+      <w:r>
+        <w:rPr>
+          <w:b/>
+          <w:bCs/>
+          <w:color w:val="0070C0"/>
+          <w:sz w:val="24"/>
+          <w:szCs w:val="24"/>
+        </w:rPr>
+        <w:t>to switch from master branch to custom branch</w:t>
+      </w:r>
+      <w:r>
+        <w:rPr>
+          <w:sz w:val="28"/>
+          <w:szCs w:val="28"/>
+        </w:rPr>
+        <w:br/>
+      </w:r>
+      <w:r>
+        <w:rPr>
+          <w:b/>
+          <w:color w:val="00B050"/>
+          <w:sz w:val="28"/>
+          <w:szCs w:val="28"/>
+        </w:rPr>
+        <w:t>git checkout &lt;new branch name&gt;</w:t>
+      </w:r>
+      <w:r>
+        <w:rPr>
+          <w:color w:val="00B050"/>
+          <w:sz w:val="28"/>
+          <w:szCs w:val="28"/>
+        </w:rPr>
+        <w:br/>
+      </w:r>
+      <w:r>
+        <w:rPr>
+          <w:b/>
+          <w:bCs/>
+          <w:color w:val="0070C0"/>
+          <w:sz w:val="24"/>
+          <w:szCs w:val="24"/>
+        </w:rPr>
+        <w:t>To express commit means skipping git add command use following</w:t>
+      </w:r>
+      <w:r>
+        <w:rPr>
+          <w:b/>
+          <w:bCs/>
+          <w:color w:val="0070C0"/>
+          <w:sz w:val="24"/>
+          <w:szCs w:val="24"/>
+        </w:rPr>
+        <w:t xml:space="preserve"> but it works only if the file is earlier committed to local repo i.e. commit area</w:t>
+      </w:r>
+    </w:p>
+    <w:p>
+      <w:pPr>
+        <w:rPr>
+          <w:color w:val="00B050"/>
+          <w:sz w:val="28"/>
+          <w:szCs w:val="28"/>
+        </w:rPr>
+      </w:pPr>
+      <w:r>
+        <w:rPr>
+          <w:b/>
+          <w:color w:val="00B050"/>
+          <w:sz w:val="28"/>
+          <w:szCs w:val="28"/>
+        </w:rPr>
+        <w:t>git commit –am “message to commit”</w:t>
+      </w:r>
+    </w:p>
+    <w:p>
+      <w:pPr>
+        <w:rPr>
+          <w:sz w:val="28"/>
+          <w:szCs w:val="28"/>
+          <w:u w:val="single"/>
+        </w:rPr>
+      </w:pPr>
+      <w:r>
+        <w:rPr>
+          <w:b/>
+          <w:bCs/>
+          <w:color w:val="0070C0"/>
+          <w:sz w:val="28"/>
+          <w:szCs w:val="28"/>
+          <w:u w:val="single"/>
+        </w:rPr>
+        <w:t>Use of checkout command:</w:t>
+      </w:r>
+      <w:r>
+        <w:rPr>
+          <w:sz w:val="28"/>
+          <w:szCs w:val="28"/>
+          <w:u w:val="single"/>
+        </w:rPr>
+        <w:t xml:space="preserve"> </w:t>
+      </w:r>
+    </w:p>
+    <w:p>
+      <w:pPr>
+        <w:rPr>
+          <w:b/>
+          <w:color w:val="7030A0"/>
+          <w:sz w:val="28"/>
+          <w:szCs w:val="28"/>
+        </w:rPr>
+      </w:pPr>
+      <w:r>
+        <w:rPr>
+          <w:b/>
+          <w:color w:val="7030A0"/>
+          <w:sz w:val="28"/>
+          <w:szCs w:val="28"/>
+        </w:rPr>
         <w:lastRenderedPageBreak/>
-        <w:t>If</w:t>
-      </w:r>
-      <w:r>
-        <w:rPr>
-          <w:sz w:val="28"/>
-          <w:szCs w:val="28"/>
-        </w:rPr>
-        <w:t xml:space="preserve"> you wish to </w:t>
-      </w:r>
-      <w:r>
-        <w:rPr>
-          <w:sz w:val="28"/>
-          <w:szCs w:val="28"/>
-        </w:rPr>
-        <w:t>see</w:t>
-      </w:r>
-      <w:r>
-        <w:rPr>
-          <w:sz w:val="28"/>
-          <w:szCs w:val="28"/>
-        </w:rPr>
-        <w:t xml:space="preserve"> commit history between 2 commits then use following command</w:t>
-      </w:r>
-    </w:p>
-    <w:p>
-      <w:pPr>
-        <w:rPr>
-          <w:sz w:val="28"/>
-          <w:szCs w:val="28"/>
-        </w:rPr>
-      </w:pPr>
-      <w:r>
-        <w:rPr>
-          <w:sz w:val="28"/>
-          <w:szCs w:val="28"/>
-        </w:rPr>
-        <w:t>Step</w:t>
-      </w:r>
-      <w:r>
-        <w:rPr>
-          <w:sz w:val="28"/>
-          <w:szCs w:val="28"/>
-        </w:rPr>
-        <w:t xml:space="preserve"> 1:</w:t>
-      </w:r>
-    </w:p>
-    <w:p>
-      <w:pPr>
-        <w:rPr>
-          <w:sz w:val="28"/>
-          <w:szCs w:val="28"/>
-        </w:rPr>
-      </w:pPr>
-      <w:r>
-        <w:rPr>
-          <w:sz w:val="28"/>
-          <w:szCs w:val="28"/>
-        </w:rPr>
-        <w:t xml:space="preserve">git log –oneline  </w:t>
-      </w:r>
-    </w:p>
-    <w:p>
-      <w:pPr>
-        <w:rPr>
-          <w:sz w:val="28"/>
-          <w:szCs w:val="28"/>
-        </w:rPr>
-      </w:pPr>
-      <w:r>
-        <w:rPr>
-          <w:sz w:val="28"/>
-          <w:szCs w:val="28"/>
-        </w:rPr>
-        <w:t>Step</w:t>
-      </w:r>
-      <w:r>
-        <w:rPr>
-          <w:sz w:val="28"/>
-          <w:szCs w:val="28"/>
-        </w:rPr>
-        <w:t xml:space="preserve"> 2: copy commit id</w:t>
-      </w:r>
-      <w:r>
-        <w:rPr>
-          <w:sz w:val="28"/>
-          <w:szCs w:val="28"/>
-        </w:rPr>
-        <w:t xml:space="preserve"> for </w:t>
-      </w:r>
-      <w:r>
-        <w:rPr>
-          <w:b/>
-          <w:color w:val="FF0000"/>
-          <w:sz w:val="28"/>
-          <w:szCs w:val="28"/>
-        </w:rPr>
-        <w:t>since</w:t>
-      </w:r>
-      <w:r>
-        <w:rPr>
-          <w:b/>
-          <w:color w:val="FF0000"/>
-          <w:sz w:val="28"/>
-          <w:szCs w:val="28"/>
-        </w:rPr>
-        <w:t xml:space="preserve"> param</w:t>
-      </w:r>
-      <w:r>
-        <w:rPr>
-          <w:color w:val="FF0000"/>
+        <w:t>Reverting changes in git repository</w:t>
+      </w:r>
+      <w:r>
+        <w:rPr>
+          <w:b/>
+          <w:color w:val="7030A0"/>
+          <w:sz w:val="28"/>
+          <w:szCs w:val="28"/>
+        </w:rPr>
+        <w:t xml:space="preserve"> for a particular file</w:t>
+      </w:r>
+      <w:r>
+        <w:rPr>
+          <w:b/>
+          <w:color w:val="7030A0"/>
+          <w:sz w:val="28"/>
+          <w:szCs w:val="28"/>
+        </w:rPr>
+        <w:br/>
+      </w:r>
+      <w:r>
+        <w:rPr>
+          <w:b/>
+          <w:color w:val="00B050"/>
+          <w:sz w:val="28"/>
+          <w:szCs w:val="28"/>
+        </w:rPr>
+        <w:t>git revert head</w:t>
+      </w:r>
+    </w:p>
+    <w:p>
+      <w:pPr>
+        <w:rPr>
+          <w:b/>
+          <w:sz w:val="28"/>
+          <w:szCs w:val="28"/>
+        </w:rPr>
+      </w:pPr>
+      <w:r>
+        <w:rPr>
+          <w:sz w:val="28"/>
+          <w:szCs w:val="28"/>
+        </w:rPr>
+        <w:br/>
+      </w:r>
+      <w:r>
+        <w:rPr>
+          <w:b/>
+          <w:bCs/>
+          <w:color w:val="0070C0"/>
+          <w:sz w:val="24"/>
+          <w:szCs w:val="24"/>
+        </w:rPr>
+        <w:t>to commit</w:t>
+      </w:r>
+      <w:r>
+        <w:rPr>
+          <w:b/>
+          <w:bCs/>
+          <w:color w:val="0070C0"/>
+          <w:sz w:val="24"/>
+          <w:szCs w:val="24"/>
+        </w:rPr>
+        <w:t xml:space="preserve"> checkout</w:t>
+      </w:r>
+      <w:r>
+        <w:rPr>
+          <w:b/>
+          <w:bCs/>
+          <w:color w:val="0070C0"/>
+          <w:sz w:val="24"/>
+          <w:szCs w:val="24"/>
+        </w:rPr>
+        <w:t>,</w:t>
+      </w:r>
+      <w:r>
+        <w:rPr>
+          <w:b/>
+          <w:color w:val="7030A0"/>
           <w:sz w:val="28"/>
           <w:szCs w:val="28"/>
         </w:rPr>
         <w:t xml:space="preserve"> </w:t>
       </w:r>
-      <w:r>
-        <w:rPr>
-          <w:sz w:val="28"/>
-          <w:szCs w:val="28"/>
-        </w:rPr>
-        <w:t>you wish to start the history search</w:t>
-      </w:r>
-    </w:p>
-    <w:p>
-      <w:pPr>
-        <w:rPr>
-          <w:sz w:val="28"/>
-          <w:szCs w:val="28"/>
-        </w:rPr>
-      </w:pPr>
-      <w:r>
-        <w:rPr>
-          <w:sz w:val="28"/>
-          <w:szCs w:val="28"/>
-        </w:rPr>
-        <w:t>Step</w:t>
-      </w:r>
-      <w:r>
-        <w:rPr>
-          <w:sz w:val="28"/>
-          <w:szCs w:val="28"/>
-        </w:rPr>
-        <w:t xml:space="preserve"> 3: git log &lt;</w:t>
-      </w:r>
-      <w:r>
-        <w:rPr>
-          <w:b/>
-          <w:color w:val="FF0000"/>
-          <w:sz w:val="28"/>
-          <w:szCs w:val="28"/>
-        </w:rPr>
-        <w:t>since</w:t>
-      </w:r>
-      <w:r>
-        <w:rPr>
-          <w:b/>
-          <w:color w:val="FF0000"/>
-          <w:sz w:val="28"/>
-          <w:szCs w:val="28"/>
-        </w:rPr>
-        <w:t xml:space="preserve"> param</w:t>
-      </w:r>
-      <w:r>
-        <w:rPr>
-          <w:sz w:val="28"/>
-          <w:szCs w:val="28"/>
-        </w:rPr>
-        <w:t>&gt;..(</w:t>
-      </w:r>
-      <w:r>
-        <w:rPr>
-          <w:sz w:val="28"/>
-          <w:szCs w:val="28"/>
-        </w:rPr>
-        <w:t>These</w:t>
-      </w:r>
-      <w:r>
-        <w:rPr>
-          <w:sz w:val="28"/>
-          <w:szCs w:val="28"/>
-        </w:rPr>
-        <w:t xml:space="preserve"> 2 dots are compulsory) copy another commit id for till parameter</w:t>
-      </w:r>
-    </w:p>
-    <w:p>
-      <w:pPr>
-        <w:rPr>
-          <w:sz w:val="28"/>
-          <w:szCs w:val="28"/>
-        </w:rPr>
-      </w:pPr>
-      <w:r>
-        <w:rPr>
-          <w:sz w:val="28"/>
-          <w:szCs w:val="28"/>
-        </w:rPr>
-        <w:t>So</w:t>
-      </w:r>
-      <w:r>
-        <w:rPr>
-          <w:sz w:val="28"/>
-          <w:szCs w:val="28"/>
-        </w:rPr>
-        <w:t xml:space="preserve"> the command syntax is git </w:t>
-      </w:r>
-      <w:r>
-        <w:rPr>
-          <w:sz w:val="28"/>
-          <w:szCs w:val="28"/>
-        </w:rPr>
-        <w:t xml:space="preserve">log </w:t>
-      </w:r>
-      <w:r>
-        <w:rPr>
-          <w:b/>
-          <w:color w:val="00B050"/>
-          <w:sz w:val="28"/>
-          <w:szCs w:val="28"/>
-        </w:rPr>
-        <w:t>since</w:t>
-      </w:r>
-      <w:r>
-        <w:rPr>
-          <w:b/>
-          <w:color w:val="00B050"/>
-          <w:sz w:val="28"/>
-          <w:szCs w:val="28"/>
+    </w:p>
+    <w:p>
+      <w:pPr>
+        <w:rPr>
+          <w:bCs/>
+          <w:sz w:val="24"/>
+          <w:szCs w:val="24"/>
+        </w:rPr>
+      </w:pPr>
+      <w:r>
+        <w:rPr>
+          <w:bCs/>
+          <w:sz w:val="24"/>
+          <w:szCs w:val="24"/>
+        </w:rPr>
+        <w:t xml:space="preserve">In case if you made changes to files and committed them, later on you want to revert your commit to a particular commit id which we get by using </w:t>
+      </w:r>
+      <w:r>
+        <w:rPr>
+          <w:bCs/>
+          <w:sz w:val="24"/>
+          <w:szCs w:val="24"/>
+        </w:rPr>
+        <w:t xml:space="preserve"> then It will put your head in detached state by using </w:t>
+      </w:r>
+      <w:r>
+        <w:rPr>
+          <w:bCs/>
+          <w:sz w:val="24"/>
+          <w:szCs w:val="24"/>
         </w:rPr>
         <w:t xml:space="preserve"> </w:t>
       </w:r>
-      <w:r>
-        <w:rPr>
-          <w:b/>
-          <w:color w:val="00B050"/>
-          <w:sz w:val="28"/>
-          <w:szCs w:val="28"/>
-        </w:rPr>
-        <w:t>Param..till</w:t>
-      </w:r>
-      <w:r>
-        <w:rPr>
-          <w:b/>
-          <w:color w:val="00B050"/>
+    </w:p>
+    <w:p>
+      <w:pPr>
+        <w:rPr>
+          <w:b/>
+          <w:sz w:val="28"/>
+          <w:szCs w:val="28"/>
+        </w:rPr>
+      </w:pPr>
+      <w:r>
+        <w:rPr>
+          <w:b/>
+          <w:color w:val="00B050"/>
+          <w:sz w:val="28"/>
+          <w:szCs w:val="28"/>
+        </w:rPr>
+        <w:t>&lt;git checkout   selected commitId till which we want to revert&gt;</w:t>
+      </w:r>
+      <w:r>
+        <w:rPr>
+          <w:b/>
+          <w:color w:val="00B050"/>
+          <w:sz w:val="28"/>
+          <w:szCs w:val="28"/>
+        </w:rPr>
+        <w:br/>
+      </w:r>
+      <w:r>
+        <w:rPr>
+          <w:bCs/>
+          <w:sz w:val="24"/>
+          <w:szCs w:val="24"/>
+        </w:rPr>
+        <w:t>in order to root out detached head state use</w:t>
+      </w:r>
+      <w:r>
+        <w:rPr>
+          <w:b/>
+          <w:color w:val="00B050"/>
+          <w:sz w:val="28"/>
+          <w:szCs w:val="28"/>
+        </w:rPr>
+        <w:t xml:space="preserve">  &lt;</w:t>
+      </w:r>
+      <w:r>
+        <w:rPr>
+          <w:b/>
+          <w:color w:val="00B050"/>
+          <w:sz w:val="28"/>
+          <w:szCs w:val="28"/>
+        </w:rPr>
+        <w:t>git checkout master</w:t>
+      </w:r>
+      <w:r>
+        <w:rPr>
+          <w:b/>
+          <w:color w:val="00B050"/>
+          <w:sz w:val="28"/>
+          <w:szCs w:val="28"/>
+        </w:rPr>
+        <w:t>&gt;</w:t>
+      </w:r>
+      <w:r>
+        <w:rPr>
+          <w:b/>
+          <w:color w:val="00B050"/>
+          <w:sz w:val="28"/>
+          <w:szCs w:val="28"/>
+        </w:rPr>
+        <w:br/>
+      </w:r>
+      <w:r>
+        <w:rPr>
+          <w:b/>
+          <w:color w:val="00B050"/>
+          <w:sz w:val="28"/>
+          <w:szCs w:val="28"/>
+        </w:rPr>
+        <w:t>git checkout -b &lt;new-branch-name</w:t>
+      </w:r>
+      <w:r>
+        <w:rPr>
+          <w:b/>
+          <w:sz w:val="28"/>
+          <w:szCs w:val="28"/>
+        </w:rPr>
+        <w:t xml:space="preserve">&gt; </w:t>
+      </w:r>
+      <w:r>
+        <w:rPr>
+          <w:bCs/>
+          <w:sz w:val="24"/>
+          <w:szCs w:val="24"/>
+        </w:rPr>
+        <w:t>to put new changes of commit to another branch while in detached head state</w:t>
+      </w:r>
+      <w:r>
+        <w:rPr>
+          <w:bCs/>
+          <w:sz w:val="24"/>
+          <w:szCs w:val="24"/>
+        </w:rPr>
+        <w:t xml:space="preserve">. </w:t>
+      </w:r>
+      <w:r>
+        <w:rPr>
+          <w:bCs/>
+          <w:sz w:val="24"/>
+          <w:szCs w:val="24"/>
+        </w:rPr>
+        <w:br/>
+      </w:r>
+      <w:r>
+        <w:rPr>
+          <w:bCs/>
+          <w:sz w:val="24"/>
+          <w:szCs w:val="24"/>
+        </w:rPr>
+        <w:br/>
+      </w:r>
+      <w:r>
+        <w:rPr>
+          <w:bCs/>
+          <w:sz w:val="24"/>
+          <w:szCs w:val="24"/>
+        </w:rPr>
+        <w:t>The point is, your development should always take place on a</w:t>
+      </w:r>
+      <w:r>
+        <w:rPr>
+          <w:b/>
           <w:sz w:val="28"/>
           <w:szCs w:val="28"/>
         </w:rPr>
@@ -929,669 +1652,116 @@
       </w:r>
       <w:r>
         <w:rPr>
-          <w:b/>
-          <w:color w:val="00B050"/>
-          <w:sz w:val="28"/>
-          <w:szCs w:val="28"/>
-        </w:rPr>
-        <w:t>Param</w:t>
-      </w:r>
-      <w:r>
-        <w:rPr>
-          <w:b/>
-          <w:color w:val="00B050"/>
-          <w:sz w:val="28"/>
-          <w:szCs w:val="28"/>
-        </w:rPr>
-        <w:br/>
-      </w:r>
-      <w:r>
-        <w:rPr>
-          <w:b/>
-          <w:color w:val="00B050"/>
-          <w:sz w:val="28"/>
-          <w:szCs w:val="28"/>
-        </w:rPr>
-        <w:t>note: while showing result of above command it excludes since param</w:t>
-      </w:r>
-      <w:r>
-        <w:rPr>
-          <w:b/>
-          <w:color w:val="00B050"/>
-          <w:sz w:val="28"/>
-          <w:szCs w:val="28"/>
-        </w:rPr>
-        <w:br/>
-      </w:r>
-      <w:r>
-        <w:rPr>
-          <w:b/>
-          <w:bCs/>
-          <w:color w:val="0070C0"/>
-          <w:sz w:val="24"/>
-          <w:szCs w:val="24"/>
-        </w:rPr>
-        <w:t>to see last few commits such as i.e. last 3 or n commits then</w:t>
-      </w:r>
-      <w:r>
-        <w:rPr>
-          <w:sz w:val="28"/>
-          <w:szCs w:val="28"/>
-        </w:rPr>
-        <w:t xml:space="preserve"> </w:t>
-      </w:r>
-    </w:p>
-    <w:p>
-      <w:pPr>
-        <w:rPr>
-          <w:b/>
-          <w:sz w:val="28"/>
-          <w:szCs w:val="28"/>
-        </w:rPr>
-      </w:pPr>
-      <w:r>
-        <w:rPr>
-          <w:b/>
-          <w:color w:val="00B050"/>
-          <w:sz w:val="28"/>
-          <w:szCs w:val="28"/>
-        </w:rPr>
-        <w:t>Git log  -n 3 –oneline</w:t>
-      </w:r>
-      <w:r>
-        <w:rPr>
-          <w:b/>
-          <w:color w:val="00B050"/>
-          <w:sz w:val="28"/>
-          <w:szCs w:val="28"/>
-        </w:rPr>
-        <w:t xml:space="preserve"> </w:t>
-      </w:r>
-    </w:p>
-    <w:p>
-      <w:pPr>
-        <w:rPr>
-          <w:b/>
-          <w:bCs/>
-          <w:color w:val="0070C0"/>
-          <w:sz w:val="24"/>
-          <w:szCs w:val="24"/>
-        </w:rPr>
-      </w:pPr>
-      <w:r>
-        <w:rPr>
-          <w:b/>
-          <w:bCs/>
-          <w:color w:val="0070C0"/>
-          <w:sz w:val="24"/>
-          <w:szCs w:val="24"/>
-        </w:rPr>
-        <w:t>How to see a current branch in git?</w:t>
-      </w:r>
-    </w:p>
-    <w:p>
-      <w:pPr>
-        <w:rPr>
-          <w:b/>
-          <w:color w:val="00B050"/>
-          <w:sz w:val="28"/>
-          <w:szCs w:val="28"/>
-        </w:rPr>
-      </w:pPr>
-      <w:r>
-        <w:rPr>
-          <w:b/>
-          <w:color w:val="00B050"/>
-          <w:sz w:val="28"/>
-          <w:szCs w:val="28"/>
-        </w:rPr>
-        <w:t>git branch</w:t>
-      </w:r>
-      <w:r>
-        <w:rPr>
-          <w:b/>
-          <w:color w:val="00B050"/>
-          <w:sz w:val="28"/>
-          <w:szCs w:val="28"/>
-        </w:rPr>
-        <w:t xml:space="preserve"> </w:t>
-      </w:r>
-    </w:p>
-    <w:p>
-      <w:pPr>
-        <w:rPr>
-          <w:color w:val="00B050"/>
-          <w:sz w:val="28"/>
-          <w:szCs w:val="28"/>
-        </w:rPr>
-      </w:pPr>
-      <w:r>
-        <w:rPr>
-          <w:b/>
-          <w:bCs/>
-          <w:color w:val="0070C0"/>
-          <w:sz w:val="24"/>
-          <w:szCs w:val="24"/>
-        </w:rPr>
-        <w:t>to create a branch in git</w:t>
-      </w:r>
-      <w:r>
-        <w:rPr>
-          <w:b/>
-          <w:color w:val="00B050"/>
-          <w:sz w:val="28"/>
-          <w:szCs w:val="28"/>
-        </w:rPr>
-        <w:br/>
-      </w:r>
-      <w:r>
-        <w:rPr>
-          <w:b/>
-          <w:color w:val="00B050"/>
-          <w:sz w:val="28"/>
-          <w:szCs w:val="28"/>
-        </w:rPr>
-        <w:t>git branch &lt;new branch name&gt;</w:t>
-      </w:r>
-      <w:r>
-        <w:rPr>
-          <w:b/>
-          <w:color w:val="00B050"/>
-          <w:sz w:val="28"/>
-          <w:szCs w:val="28"/>
-        </w:rPr>
-        <w:t xml:space="preserve"> </w:t>
-      </w:r>
-      <w:r>
-        <w:rPr>
-          <w:b/>
-          <w:color w:val="00B050"/>
-          <w:sz w:val="28"/>
-          <w:szCs w:val="28"/>
-        </w:rPr>
-        <w:br/>
-      </w:r>
-      <w:r>
-        <w:rPr>
-          <w:b/>
-          <w:bCs/>
-          <w:color w:val="0070C0"/>
-          <w:sz w:val="24"/>
-          <w:szCs w:val="24"/>
-        </w:rPr>
-        <w:t>to switch from master branch to custom branch</w:t>
-      </w:r>
-      <w:r>
-        <w:rPr>
-          <w:sz w:val="28"/>
-          <w:szCs w:val="28"/>
-        </w:rPr>
-        <w:br/>
-      </w:r>
-      <w:r>
-        <w:rPr>
-          <w:b/>
-          <w:color w:val="00B050"/>
-          <w:sz w:val="28"/>
-          <w:szCs w:val="28"/>
-        </w:rPr>
-        <w:t>git checkout &lt;new branch name&gt;</w:t>
-      </w:r>
-      <w:r>
-        <w:rPr>
-          <w:color w:val="00B050"/>
-          <w:sz w:val="28"/>
-          <w:szCs w:val="28"/>
-        </w:rPr>
-        <w:br/>
-      </w:r>
-      <w:r>
-        <w:rPr>
-          <w:b/>
-          <w:bCs/>
-          <w:color w:val="0070C0"/>
-          <w:sz w:val="24"/>
-          <w:szCs w:val="24"/>
-        </w:rPr>
-        <w:t>To express commit means skipping git add command use following</w:t>
-      </w:r>
-      <w:r>
-        <w:rPr>
-          <w:b/>
-          <w:bCs/>
-          <w:color w:val="0070C0"/>
-          <w:sz w:val="24"/>
-          <w:szCs w:val="24"/>
-        </w:rPr>
-        <w:br/>
-      </w:r>
-      <w:r>
-        <w:rPr>
-          <w:b/>
-          <w:color w:val="00B050"/>
-          <w:sz w:val="28"/>
-          <w:szCs w:val="28"/>
-        </w:rPr>
-        <w:t>git commit –am “message to commit”</w:t>
-      </w:r>
-    </w:p>
-    <w:p>
-      <w:pPr>
-        <w:rPr>
-          <w:sz w:val="28"/>
-          <w:szCs w:val="28"/>
+          <w:bCs/>
+          <w:sz w:val="24"/>
+          <w:szCs w:val="24"/>
+        </w:rPr>
+        <w:t xml:space="preserve">branch—never on a detached </w:t>
+      </w:r>
+      <w:r>
+        <w:rPr>
+          <w:bCs/>
+          <w:sz w:val="24"/>
+          <w:szCs w:val="24"/>
+        </w:rPr>
+        <w:t xml:space="preserve">HEAD. </w:t>
+      </w:r>
+      <w:r>
+        <w:rPr>
+          <w:bCs/>
+          <w:sz w:val="24"/>
+          <w:szCs w:val="24"/>
+        </w:rPr>
+        <w:t xml:space="preserve">A fun metaphor is to think of Git as timeline management utility. Commits are snapshots of a point in time or points of interest along the timeline of a project's history. Additionally, multiple timelines can be managed through the use of branches. When 'undoing' in Git, you are usually moving back in </w:t>
+      </w:r>
+      <w:r>
+        <w:rPr>
+          <w:bCs/>
+          <w:sz w:val="24"/>
+          <w:szCs w:val="24"/>
+        </w:rPr>
+        <w:t>time</w:t>
+      </w:r>
+      <w:r>
+        <w:rPr>
+          <w:bCs/>
+          <w:sz w:val="24"/>
+          <w:szCs w:val="24"/>
+        </w:rPr>
+        <w:t xml:space="preserve"> or to another timeline where mistakes didn't happen</w:t>
+      </w:r>
+      <w:r>
+        <w:rPr>
+          <w:bCs/>
+          <w:sz w:val="24"/>
+          <w:szCs w:val="24"/>
+        </w:rPr>
+        <w:t>.</w:t>
+      </w:r>
+    </w:p>
+    <w:p>
+      <w:pPr>
+        <w:rPr>
+          <w:bCs/>
+          <w:sz w:val="24"/>
+          <w:szCs w:val="24"/>
+        </w:rPr>
+      </w:pPr>
+      <w:r>
+        <w:rPr>
+          <w:bCs/>
+          <w:sz w:val="24"/>
+          <w:szCs w:val="24"/>
+        </w:rPr>
+        <w:t xml:space="preserve">When you have found a commit reference to the point in history you want to visit, you can utilize the git checkout command to visit that commit. Git checkout is an easy way to “load” any of these saved snapshots onto your development machine. During the normal course of development, the HEAD usually points to master or some other local branch, </w:t>
+      </w:r>
+      <w:r>
+        <w:rPr>
+          <w:b/>
+          <w:bCs/>
+          <w:color w:val="00B050"/>
+          <w:sz w:val="24"/>
+          <w:szCs w:val="24"/>
           <w:u w:val="single"/>
         </w:rPr>
-      </w:pPr>
-      <w:r>
-        <w:rPr>
-          <w:b/>
-          <w:bCs/>
-          <w:color w:val="0070C0"/>
-          <w:sz w:val="28"/>
-          <w:szCs w:val="28"/>
+        <w:t>but when you check out a previous commit, HEAD no longer points to a branch—it points directly to a commit. This is called a “detached HEAD</w:t>
+      </w:r>
+      <w:r>
+        <w:rPr>
+          <w:b/>
+          <w:bCs/>
+          <w:color w:val="00B050"/>
+          <w:sz w:val="24"/>
+          <w:szCs w:val="24"/>
           <w:u w:val="single"/>
         </w:rPr>
-        <w:t>Use of checkout command:</w:t>
-      </w:r>
-      <w:r>
-        <w:rPr>
-          <w:sz w:val="28"/>
-          <w:szCs w:val="28"/>
-          <w:u w:val="single"/>
-        </w:rPr>
-        <w:t xml:space="preserve"> </w:t>
-      </w:r>
-    </w:p>
-    <w:p>
-      <w:pPr>
-        <w:rPr>
-          <w:b/>
-          <w:color w:val="7030A0"/>
-          <w:sz w:val="28"/>
-          <w:szCs w:val="28"/>
-        </w:rPr>
-      </w:pPr>
-      <w:r>
-        <w:rPr>
-          <w:b/>
-          <w:color w:val="7030A0"/>
-          <w:sz w:val="28"/>
-          <w:szCs w:val="28"/>
-        </w:rPr>
-        <w:t>Reverting changes in git repository</w:t>
-      </w:r>
-      <w:r>
-        <w:rPr>
-          <w:b/>
-          <w:color w:val="7030A0"/>
-          <w:sz w:val="28"/>
-          <w:szCs w:val="28"/>
-        </w:rPr>
-        <w:t xml:space="preserve"> for a particular file</w:t>
-      </w:r>
-      <w:r>
-        <w:rPr>
-          <w:b/>
-          <w:color w:val="7030A0"/>
-          <w:sz w:val="28"/>
-          <w:szCs w:val="28"/>
-        </w:rPr>
-        <w:br/>
-      </w:r>
-      <w:r>
-        <w:rPr>
-          <w:b/>
-          <w:color w:val="00B050"/>
-          <w:sz w:val="28"/>
-          <w:szCs w:val="28"/>
-        </w:rPr>
-        <w:t>git revert head</w:t>
-      </w:r>
-    </w:p>
-    <w:p>
-      <w:pPr>
-        <w:rPr>
-          <w:b/>
-          <w:sz w:val="28"/>
-          <w:szCs w:val="28"/>
-        </w:rPr>
-      </w:pPr>
-      <w:r>
-        <w:rPr>
-          <w:sz w:val="28"/>
-          <w:szCs w:val="28"/>
-        </w:rPr>
-        <w:br/>
-      </w:r>
-      <w:r>
-        <w:rPr>
-          <w:b/>
-          <w:bCs/>
-          <w:color w:val="0070C0"/>
-          <w:sz w:val="24"/>
-          <w:szCs w:val="24"/>
-        </w:rPr>
-        <w:t>to commit</w:t>
-      </w:r>
-      <w:r>
-        <w:rPr>
-          <w:b/>
-          <w:bCs/>
-          <w:color w:val="0070C0"/>
-          <w:sz w:val="24"/>
-          <w:szCs w:val="24"/>
-        </w:rPr>
-        <w:t xml:space="preserve"> checkout</w:t>
-      </w:r>
-      <w:r>
-        <w:rPr>
-          <w:b/>
-          <w:bCs/>
-          <w:color w:val="0070C0"/>
-          <w:sz w:val="24"/>
-          <w:szCs w:val="24"/>
-        </w:rPr>
-        <w:t>,</w:t>
-      </w:r>
-      <w:r>
-        <w:rPr>
-          <w:b/>
-          <w:color w:val="7030A0"/>
-          <w:sz w:val="28"/>
-          <w:szCs w:val="28"/>
-        </w:rPr>
-        <w:t xml:space="preserve"> </w:t>
-      </w:r>
-    </w:p>
-    <w:p>
-      <w:pPr>
-        <w:rPr>
-          <w:bCs/>
-          <w:sz w:val="24"/>
-          <w:szCs w:val="24"/>
-        </w:rPr>
-      </w:pPr>
-      <w:r>
-        <w:rPr>
-          <w:bCs/>
-          <w:sz w:val="24"/>
-          <w:szCs w:val="24"/>
-        </w:rPr>
-        <w:t xml:space="preserve">In case if you made changes to files and committed them, later on you want to revert your commit to a particular commit id which we get by using </w:t>
-      </w:r>
-      <w:r>
-        <w:rPr>
-          <w:bCs/>
-          <w:sz w:val="24"/>
-          <w:szCs w:val="24"/>
-        </w:rPr>
-        <w:t xml:space="preserve"> then It will put your head in detached state by using </w:t>
-      </w:r>
-      <w:r>
-        <w:rPr>
-          <w:bCs/>
-          <w:sz w:val="24"/>
-          <w:szCs w:val="24"/>
-        </w:rPr>
-        <w:t xml:space="preserve"> </w:t>
-      </w:r>
-    </w:p>
-    <w:p>
-      <w:pPr>
-        <w:rPr>
-          <w:b/>
-          <w:sz w:val="28"/>
-          <w:szCs w:val="28"/>
-        </w:rPr>
-      </w:pPr>
-      <w:r>
-        <w:rPr>
-          <w:b/>
-          <w:color w:val="00B050"/>
-          <w:sz w:val="28"/>
-          <w:szCs w:val="28"/>
-        </w:rPr>
-        <w:t>&lt;git checkout   selected commitId till which we want to revert&gt;</w:t>
-      </w:r>
-      <w:r>
-        <w:rPr>
-          <w:b/>
-          <w:color w:val="00B050"/>
-          <w:sz w:val="28"/>
-          <w:szCs w:val="28"/>
-        </w:rPr>
-        <w:br/>
-      </w:r>
-      <w:r>
-        <w:rPr>
-          <w:bCs/>
-          <w:sz w:val="24"/>
-          <w:szCs w:val="24"/>
-        </w:rPr>
-        <w:t>in order to root out detached head state use</w:t>
-      </w:r>
-      <w:r>
-        <w:rPr>
-          <w:b/>
-          <w:color w:val="00B050"/>
-          <w:sz w:val="28"/>
-          <w:szCs w:val="28"/>
-        </w:rPr>
-        <w:t xml:space="preserve">  &lt;</w:t>
-      </w:r>
-      <w:r>
-        <w:rPr>
-          <w:b/>
-          <w:color w:val="00B050"/>
-          <w:sz w:val="28"/>
-          <w:szCs w:val="28"/>
-        </w:rPr>
-        <w:t>git checkout master</w:t>
-      </w:r>
-      <w:r>
-        <w:rPr>
-          <w:b/>
-          <w:color w:val="00B050"/>
-          <w:sz w:val="28"/>
-          <w:szCs w:val="28"/>
-        </w:rPr>
-        <w:t>&gt;</w:t>
-      </w:r>
-      <w:r>
-        <w:rPr>
-          <w:b/>
-          <w:color w:val="00B050"/>
-          <w:sz w:val="28"/>
-          <w:szCs w:val="28"/>
-        </w:rPr>
-        <w:br/>
-      </w:r>
-      <w:r>
-        <w:rPr>
-          <w:b/>
-          <w:color w:val="00B050"/>
-          <w:sz w:val="28"/>
-          <w:szCs w:val="28"/>
-        </w:rPr>
-        <w:t>git checkout -b &lt;new-branch-name</w:t>
-      </w:r>
-      <w:r>
-        <w:rPr>
-          <w:b/>
-          <w:sz w:val="28"/>
-          <w:szCs w:val="28"/>
-        </w:rPr>
-        <w:t xml:space="preserve">&gt; </w:t>
-      </w:r>
-      <w:r>
-        <w:rPr>
-          <w:bCs/>
-          <w:sz w:val="24"/>
-          <w:szCs w:val="24"/>
-        </w:rPr>
-        <w:t xml:space="preserve">to put new changes of commit to another branch while in </w:t>
-      </w:r>
-      <w:r>
-        <w:rPr>
-          <w:bCs/>
-          <w:sz w:val="24"/>
-          <w:szCs w:val="24"/>
+        <w:t>” state</w:t>
+      </w:r>
+      <w:r>
+        <w:rPr>
+          <w:bCs/>
+          <w:sz w:val="24"/>
+          <w:szCs w:val="24"/>
+        </w:rPr>
+        <w:t>.</w:t>
+      </w:r>
+    </w:p>
+    <w:p>
+      <w:pPr>
+        <w:rPr>
+          <w:b/>
+          <w:sz w:val="28"/>
+          <w:szCs w:val="28"/>
+        </w:rPr>
+      </w:pPr>
+      <w:r>
+        <w:rPr>
+          <w:b/>
+          <w:noProof/>
+          <w:sz w:val="28"/>
+          <w:szCs w:val="28"/>
         </w:rPr>
         <w:lastRenderedPageBreak/>
-        <w:t>detached head state</w:t>
-      </w:r>
-      <w:r>
-        <w:rPr>
-          <w:bCs/>
-          <w:sz w:val="24"/>
-          <w:szCs w:val="24"/>
-        </w:rPr>
-        <w:t xml:space="preserve">. </w:t>
-      </w:r>
-      <w:r>
-        <w:rPr>
-          <w:bCs/>
-          <w:sz w:val="24"/>
-          <w:szCs w:val="24"/>
-        </w:rPr>
-        <w:br/>
-      </w:r>
-      <w:r>
-        <w:rPr>
-          <w:bCs/>
-          <w:sz w:val="24"/>
-          <w:szCs w:val="24"/>
-        </w:rPr>
-        <w:br/>
-      </w:r>
-      <w:r>
-        <w:rPr>
-          <w:bCs/>
-          <w:sz w:val="24"/>
-          <w:szCs w:val="24"/>
-        </w:rPr>
-        <w:t>The point is, your development should always take place on a</w:t>
-      </w:r>
-      <w:r>
-        <w:rPr>
-          <w:b/>
-          <w:sz w:val="28"/>
-          <w:szCs w:val="28"/>
-        </w:rPr>
-        <w:t xml:space="preserve"> </w:t>
-      </w:r>
-      <w:r>
-        <w:rPr>
-          <w:bCs/>
-          <w:sz w:val="24"/>
-          <w:szCs w:val="24"/>
-        </w:rPr>
-        <w:t xml:space="preserve">branch—never on a detached </w:t>
-      </w:r>
-      <w:r>
-        <w:rPr>
-          <w:bCs/>
-          <w:sz w:val="24"/>
-          <w:szCs w:val="24"/>
-        </w:rPr>
-        <w:t xml:space="preserve">HEAD. </w:t>
-      </w:r>
-      <w:r>
-        <w:rPr>
-          <w:bCs/>
-          <w:sz w:val="24"/>
-          <w:szCs w:val="24"/>
-        </w:rPr>
-        <w:t xml:space="preserve">A fun metaphor is to think of Git as timeline management utility. Commits are snapshots of a point in time or points of interest along the timeline of a project's history. Additionally, multiple timelines can be managed through the use of branches. When 'undoing' in Git, you are usually moving back in </w:t>
-      </w:r>
-      <w:r>
-        <w:rPr>
-          <w:bCs/>
-          <w:sz w:val="24"/>
-          <w:szCs w:val="24"/>
-        </w:rPr>
-        <w:t>time</w:t>
-      </w:r>
-      <w:r>
-        <w:rPr>
-          <w:bCs/>
-          <w:sz w:val="24"/>
-          <w:szCs w:val="24"/>
-        </w:rPr>
-        <w:t xml:space="preserve"> or to another timeline where mistakes didn't happen</w:t>
-      </w:r>
-      <w:r>
-        <w:rPr>
-          <w:bCs/>
-          <w:sz w:val="24"/>
-          <w:szCs w:val="24"/>
-        </w:rPr>
-        <w:t>.</w:t>
-      </w:r>
-    </w:p>
-    <w:p>
-      <w:pPr>
-        <w:rPr>
-          <w:bCs/>
-          <w:sz w:val="24"/>
-          <w:szCs w:val="24"/>
-        </w:rPr>
-      </w:pPr>
-      <w:r>
-        <w:rPr>
-          <w:bCs/>
-          <w:sz w:val="24"/>
-          <w:szCs w:val="24"/>
-        </w:rPr>
-        <w:t xml:space="preserve">When you have found a commit reference to the point in history you want to visit, you can utilize the git checkout command to visit that commit. Git checkout is an easy way to “load” any of these saved snapshots onto your development machine. During the normal course of development, the HEAD usually points to master or some other local branch, </w:t>
-      </w:r>
-      <w:r>
-        <w:rPr>
-          <w:b/>
-          <w:bCs/>
-          <w:color w:val="00B050"/>
-          <w:sz w:val="24"/>
-          <w:szCs w:val="24"/>
-          <w:u w:val="single"/>
-        </w:rPr>
-        <w:t>but when you check out a previous commit, HEAD no longer points to a branch—it points directly to a commit. This is called a “detached HEAD</w:t>
-      </w:r>
-      <w:r>
-        <w:rPr>
-          <w:b/>
-          <w:bCs/>
-          <w:color w:val="00B050"/>
-          <w:sz w:val="24"/>
-          <w:szCs w:val="24"/>
-          <w:u w:val="single"/>
-        </w:rPr>
-        <w:t>” state</w:t>
-      </w:r>
-      <w:r>
-        <w:rPr>
-          <w:bCs/>
-          <w:sz w:val="24"/>
-          <w:szCs w:val="24"/>
-        </w:rPr>
-        <w:t>.</w:t>
-      </w:r>
-    </w:p>
-    <w:p>
-      <w:pPr>
-        <w:rPr>
-          <w:b/>
-          <w:sz w:val="28"/>
-          <w:szCs w:val="28"/>
-        </w:rPr>
-      </w:pPr>
-      <w:r>
-        <w:rPr>
-          <w:b/>
-          <w:noProof/>
-          <w:sz w:val="28"/>
-          <w:szCs w:val="28"/>
-        </w:rPr>
         <w:drawing>
           <wp:inline distT="0" distB="0" distL="0" distR="0" wp14:anchorId="6136BCCC" wp14:editId="0BF5C97C">
             <wp:extent cx="2705100" cy="4419600"/>
@@ -1610,7 +1780,7 @@
                     </pic:cNvPicPr>
                   </pic:nvPicPr>
                   <pic:blipFill>
-                    <a:blip r:embed="rId9">
+                    <a:blip r:embed="rId10">
                       <a:extLst>
                         <a:ext uri="{28A0092B-C50C-407E-A947-70E740481C1C}">
                           <a14:useLocalDpi xmlns:a14="http://schemas.microsoft.com/office/drawing/2010/main" val="0"/>
@@ -1777,7 +1947,6 @@
           <w:sz w:val="24"/>
           <w:szCs w:val="24"/>
         </w:rPr>
-        <w:lastRenderedPageBreak/>
         <w:t>Undoing a committed snapshot with example</w:t>
       </w:r>
       <w:r>
@@ -1815,7 +1984,7 @@
                     </pic:cNvPicPr>
                   </pic:nvPicPr>
                   <pic:blipFill>
-                    <a:blip r:embed="rId10">
+                    <a:blip r:embed="rId11">
                       <a:extLst>
                         <a:ext uri="{28A0092B-C50C-407E-A947-70E740481C1C}">
                           <a14:useLocalDpi xmlns:a14="http://schemas.microsoft.com/office/drawing/2010/main" val="0"/>
@@ -1947,6 +2116,7 @@
           <w:sz w:val="24"/>
           <w:szCs w:val="24"/>
         </w:rPr>
+        <w:lastRenderedPageBreak/>
         <w:t xml:space="preserve">Let's assume we are back to our original commit history example. The history that includes the </w:t>
       </w:r>
       <w:r>
@@ -2059,7 +2229,7 @@
                     </pic:cNvPicPr>
                   </pic:nvPicPr>
                   <pic:blipFill>
-                    <a:blip r:embed="rId11">
+                    <a:blip r:embed="rId12">
                       <a:extLst>
                         <a:ext uri="{28A0092B-C50C-407E-A947-70E740481C1C}">
                           <a14:useLocalDpi xmlns:a14="http://schemas.microsoft.com/office/drawing/2010/main" val="0"/>
@@ -2151,7 +2321,17 @@
           <w:sz w:val="24"/>
           <w:szCs w:val="24"/>
         </w:rPr>
-        <w:t>Undo a commit with git reset</w:t>
+        <w:t xml:space="preserve">Undo a commit with </w:t>
+      </w:r>
+      <w:r>
+        <w:rPr>
+          <w:b/>
+          <w:bCs/>
+          <w:color w:val="0070C0"/>
+          <w:sz w:val="24"/>
+          <w:szCs w:val="24"/>
+        </w:rPr>
+        <w:t>git reset</w:t>
       </w:r>
       <w:r>
         <w:rPr>
@@ -2222,7 +2402,7 @@
                     </pic:cNvPicPr>
                   </pic:nvPicPr>
                   <pic:blipFill>
-                    <a:blip r:embed="rId12">
+                    <a:blip r:embed="rId13">
                       <a:extLst>
                         <a:ext uri="{28A0092B-C50C-407E-A947-70E740481C1C}">
                           <a14:useLocalDpi xmlns:a14="http://schemas.microsoft.com/office/drawing/2010/main" val="0"/>
@@ -2275,16 +2455,7 @@
           <w:sz w:val="24"/>
           <w:szCs w:val="24"/>
         </w:rPr>
-        <w:t xml:space="preserve"> log output shows the e2f9a78 and 872fa7e commits no longer exist in the commit history. At this point, </w:t>
-      </w:r>
-      <w:r>
-        <w:rPr>
-          <w:bCs/>
-          <w:sz w:val="24"/>
-          <w:szCs w:val="24"/>
-        </w:rPr>
-        <w:lastRenderedPageBreak/>
-        <w:t>we can continue working and creating new commits as if the 'crazy' commits never happened. This method of undoing changes has the cleanest effect on history</w:t>
+        <w:t xml:space="preserve"> log output shows the e2f9a78 and 872fa7e commits no longer exist in the commit history. At this point, we can continue working and creating new commits as if the 'crazy' commits never happened. This method of undoing changes has the cleanest effect on history</w:t>
       </w:r>
       <w:r>
         <w:rPr>
@@ -2433,7 +2604,7 @@
         </w:rPr>
         <w:t xml:space="preserve">In some cases though, you might not need to remove or reset the last commit. Maybe it was just made prematurely. In this case you can amend the most recent commit. Once you have made more changes in the working directory and staged them for commit by using </w:t>
       </w:r>
-      <w:hyperlink r:id="rId13" w:history="1">
+      <w:hyperlink r:id="rId14" w:history="1">
         <w:r>
           <w:rPr>
             <w:b/>
@@ -2491,6 +2662,7 @@
           <w:sz w:val="24"/>
           <w:szCs w:val="24"/>
         </w:rPr>
+        <w:lastRenderedPageBreak/>
         <w:br/>
       </w:r>
       <w:r>
@@ -2950,7 +3122,6 @@
           <w:sz w:val="24"/>
           <w:szCs w:val="24"/>
         </w:rPr>
-        <w:lastRenderedPageBreak/>
         <w:t>Git Clean</w:t>
       </w:r>
     </w:p>
@@ -3231,7 +3402,16 @@
           <w:sz w:val="24"/>
           <w:szCs w:val="24"/>
         </w:rPr>
-        <w:t>Here we have executed a 'dry run' using the -dn combination which outputs untracked_dir is up for removal</w:t>
+        <w:t xml:space="preserve">Here we have executed a 'dry run' using the -dn combination which outputs untracked_dir is </w:t>
+      </w:r>
+      <w:r>
+        <w:rPr>
+          <w:rFonts w:cstheme="minorHAnsi"/>
+          <w:sz w:val="24"/>
+          <w:szCs w:val="24"/>
+        </w:rPr>
+        <w:lastRenderedPageBreak/>
+        <w:t>up for removal</w:t>
       </w:r>
       <w:r>
         <w:rPr>
@@ -3554,90 +3734,2255 @@
     <w:p>
       <w:pPr>
         <w:rPr>
-          <w:rFonts w:cstheme="minorHAnsi"/>
-          <w:sz w:val="24"/>
-          <w:szCs w:val="24"/>
-        </w:rPr>
-      </w:pPr>
-      <w:r>
-        <w:rPr>
-          <w:rFonts w:cstheme="minorHAnsi"/>
-          <w:sz w:val="24"/>
-          <w:szCs w:val="24"/>
+          <w:b/>
+          <w:bCs/>
+          <w:color w:val="0070C0"/>
+          <w:sz w:val="24"/>
+          <w:szCs w:val="24"/>
+        </w:rPr>
+      </w:pPr>
+      <w:r>
+        <w:rPr>
+          <w:b/>
+          <w:bCs/>
+          <w:color w:val="0070C0"/>
+          <w:sz w:val="24"/>
+          <w:szCs w:val="24"/>
+        </w:rPr>
+        <w:t xml:space="preserve">To set p4merge as a tool for git </w:t>
+      </w:r>
+      <w:r>
+        <w:rPr>
+          <w:b/>
+          <w:bCs/>
+          <w:color w:val="0070C0"/>
+          <w:sz w:val="24"/>
+          <w:szCs w:val="24"/>
+        </w:rPr>
+        <w:t>diff and git merge</w:t>
+      </w:r>
+      <w:r>
+        <w:rPr>
+          <w:b/>
+          <w:bCs/>
+          <w:color w:val="0070C0"/>
+          <w:sz w:val="24"/>
+          <w:szCs w:val="24"/>
+        </w:rPr>
+        <w:br/>
+      </w:r>
+      <w:r>
+        <w:rPr>
+          <w:b/>
+          <w:color w:val="00B050"/>
+          <w:sz w:val="28"/>
+          <w:szCs w:val="28"/>
+        </w:rPr>
+        <w:t>diff.tool=p4merge</w:t>
+      </w:r>
+      <w:r>
+        <w:rPr>
+          <w:b/>
+          <w:bCs/>
+          <w:color w:val="0070C0"/>
+          <w:sz w:val="24"/>
+          <w:szCs w:val="24"/>
+        </w:rPr>
+        <w:t xml:space="preserve"> </w:t>
+      </w:r>
+      <w:r>
+        <w:rPr>
+          <w:rFonts w:cstheme="minorHAnsi"/>
+          <w:sz w:val="24"/>
+          <w:szCs w:val="24"/>
+        </w:rPr>
+        <w:t>#to set diff.tool as p4merge &lt;p4merge is a name of the .exe&gt;</w:t>
+      </w:r>
+      <w:r>
+        <w:rPr>
+          <w:rFonts w:cstheme="minorHAnsi"/>
+          <w:sz w:val="24"/>
+          <w:szCs w:val="24"/>
+        </w:rPr>
+        <w:br/>
+      </w:r>
+      <w:r>
+        <w:rPr>
+          <w:b/>
+          <w:color w:val="00B050"/>
+          <w:sz w:val="28"/>
+          <w:szCs w:val="28"/>
+        </w:rPr>
+        <w:t>difftool.p4merge.path=C:/Program Files/Perforce/p4merge.exe</w:t>
+      </w:r>
+      <w:r>
+        <w:rPr>
+          <w:b/>
+          <w:bCs/>
+          <w:color w:val="0070C0"/>
+          <w:sz w:val="24"/>
+          <w:szCs w:val="24"/>
+        </w:rPr>
+        <w:t xml:space="preserve"> </w:t>
+      </w:r>
+      <w:r>
+        <w:rPr>
+          <w:rFonts w:cstheme="minorHAnsi"/>
+          <w:sz w:val="24"/>
+          <w:szCs w:val="24"/>
+        </w:rPr>
+        <w:t># to set the path for p4merge installation</w:t>
+      </w:r>
+      <w:r>
+        <w:rPr>
+          <w:rFonts w:cstheme="minorHAnsi"/>
+          <w:sz w:val="24"/>
+          <w:szCs w:val="24"/>
+        </w:rPr>
+        <w:t xml:space="preserve"> </w:t>
+      </w:r>
+      <w:r>
+        <w:rPr>
+          <w:rFonts w:cstheme="minorHAnsi"/>
+          <w:sz w:val="24"/>
+          <w:szCs w:val="24"/>
+        </w:rPr>
+        <w:t xml:space="preserve">and </w:t>
+      </w:r>
+      <w:r>
+        <w:rPr>
+          <w:rFonts w:cstheme="minorHAnsi"/>
+          <w:sz w:val="24"/>
+          <w:szCs w:val="24"/>
+        </w:rPr>
+        <w:t>setting</w:t>
+      </w:r>
+      <w:r>
+        <w:rPr>
+          <w:rFonts w:cstheme="minorHAnsi"/>
+          <w:sz w:val="24"/>
+          <w:szCs w:val="24"/>
+        </w:rPr>
+        <w:t xml:space="preserve"> PATH Environment Variable in WINDOWS</w:t>
+      </w:r>
+      <w:r>
+        <w:rPr>
+          <w:rFonts w:cstheme="minorHAnsi"/>
+          <w:sz w:val="24"/>
+          <w:szCs w:val="24"/>
+        </w:rPr>
+        <w:br/>
+      </w:r>
+      <w:r>
+        <w:rPr>
+          <w:b/>
+          <w:color w:val="00B050"/>
+          <w:sz w:val="28"/>
+          <w:szCs w:val="28"/>
+        </w:rPr>
+        <w:t>difftool.prompt=false</w:t>
+      </w:r>
+      <w:r>
+        <w:rPr>
+          <w:b/>
+          <w:bCs/>
+          <w:color w:val="0070C0"/>
+          <w:sz w:val="24"/>
+          <w:szCs w:val="24"/>
+        </w:rPr>
+        <w:t xml:space="preserve"> </w:t>
+      </w:r>
+      <w:r>
+        <w:rPr>
+          <w:rFonts w:cstheme="minorHAnsi"/>
+          <w:sz w:val="24"/>
+          <w:szCs w:val="24"/>
+        </w:rPr>
+        <w:t xml:space="preserve"># to disable prompt </w:t>
+      </w:r>
+      <w:r>
+        <w:rPr>
+          <w:rFonts w:cstheme="minorHAnsi"/>
+          <w:sz w:val="24"/>
+          <w:szCs w:val="24"/>
+        </w:rPr>
+        <w:t>every time</w:t>
+      </w:r>
+      <w:r>
+        <w:rPr>
+          <w:rFonts w:cstheme="minorHAnsi"/>
+          <w:sz w:val="24"/>
+          <w:szCs w:val="24"/>
+        </w:rPr>
+        <w:t xml:space="preserve"> the </w:t>
+      </w:r>
+      <w:r>
+        <w:rPr>
+          <w:rFonts w:cstheme="minorHAnsi"/>
+          <w:sz w:val="24"/>
+          <w:szCs w:val="24"/>
+        </w:rPr>
+        <w:t>difftool</w:t>
+      </w:r>
+      <w:r>
+        <w:rPr>
+          <w:rFonts w:cstheme="minorHAnsi"/>
+          <w:sz w:val="24"/>
+          <w:szCs w:val="24"/>
+        </w:rPr>
+        <w:t xml:space="preserve"> is launched</w:t>
+      </w:r>
+      <w:r>
+        <w:rPr>
+          <w:rFonts w:cstheme="minorHAnsi"/>
+          <w:sz w:val="24"/>
+          <w:szCs w:val="24"/>
+        </w:rPr>
+        <w:br/>
+      </w:r>
+      <w:r>
+        <w:rPr>
+          <w:rFonts w:cstheme="minorHAnsi"/>
+          <w:sz w:val="24"/>
+          <w:szCs w:val="24"/>
+        </w:rPr>
+        <w:br/>
+      </w:r>
+      <w:r>
+        <w:rPr>
+          <w:b/>
+          <w:bCs/>
+          <w:color w:val="0070C0"/>
+          <w:sz w:val="24"/>
+          <w:szCs w:val="24"/>
+        </w:rPr>
+        <w:t>merge.tool=p4merge</w:t>
+      </w:r>
+      <w:r>
+        <w:rPr>
+          <w:b/>
+          <w:bCs/>
+          <w:color w:val="0070C0"/>
+          <w:sz w:val="24"/>
+          <w:szCs w:val="24"/>
+        </w:rPr>
+        <w:t xml:space="preserve"> </w:t>
+      </w:r>
+      <w:r>
+        <w:rPr>
+          <w:rFonts w:cstheme="minorHAnsi"/>
+          <w:sz w:val="24"/>
+          <w:szCs w:val="24"/>
+        </w:rPr>
+        <w:t xml:space="preserve">#to set </w:t>
+      </w:r>
+      <w:r>
+        <w:rPr>
+          <w:rFonts w:cstheme="minorHAnsi"/>
+          <w:sz w:val="24"/>
+          <w:szCs w:val="24"/>
+        </w:rPr>
+        <w:t>merge</w:t>
+      </w:r>
+      <w:r>
+        <w:rPr>
+          <w:rFonts w:cstheme="minorHAnsi"/>
+          <w:sz w:val="24"/>
+          <w:szCs w:val="24"/>
+        </w:rPr>
+        <w:t>.tool as p4merge &lt;p4merge is a name of the .exe&gt;</w:t>
+      </w:r>
+    </w:p>
+    <w:p>
+      <w:pPr>
+        <w:rPr>
+          <w:b/>
+          <w:bCs/>
+          <w:color w:val="0070C0"/>
+          <w:sz w:val="24"/>
+          <w:szCs w:val="24"/>
+        </w:rPr>
+      </w:pPr>
+      <w:r>
+        <w:rPr>
+          <w:b/>
+          <w:bCs/>
+          <w:color w:val="0070C0"/>
+          <w:sz w:val="24"/>
+          <w:szCs w:val="24"/>
+        </w:rPr>
+        <w:t>mergetool.p4merge.path=C:/Program Files/Perforce/p4merge.exe</w:t>
+      </w:r>
+      <w:r>
+        <w:rPr>
+          <w:b/>
+          <w:bCs/>
+          <w:color w:val="0070C0"/>
+          <w:sz w:val="24"/>
+          <w:szCs w:val="24"/>
+        </w:rPr>
+        <w:t xml:space="preserve"> </w:t>
+      </w:r>
+      <w:r>
+        <w:rPr>
+          <w:rFonts w:cstheme="minorHAnsi"/>
+          <w:sz w:val="24"/>
+          <w:szCs w:val="24"/>
+        </w:rPr>
+        <w:t xml:space="preserve"># to set the path for p4merge installation </w:t>
+      </w:r>
+      <w:r>
+        <w:rPr>
+          <w:rFonts w:cstheme="minorHAnsi"/>
+          <w:sz w:val="24"/>
+          <w:szCs w:val="24"/>
+        </w:rPr>
+        <w:t xml:space="preserve">and </w:t>
+      </w:r>
+      <w:r>
+        <w:rPr>
+          <w:rFonts w:cstheme="minorHAnsi"/>
+          <w:sz w:val="24"/>
+          <w:szCs w:val="24"/>
+        </w:rPr>
+        <w:t>setting PATH Environment Variable in WINDOWS</w:t>
+      </w:r>
+      <w:r>
+        <w:rPr>
+          <w:rFonts w:cstheme="minorHAnsi"/>
+          <w:sz w:val="24"/>
+          <w:szCs w:val="24"/>
+        </w:rPr>
+        <w:br/>
+      </w:r>
+      <w:r>
+        <w:rPr>
+          <w:b/>
+          <w:bCs/>
+          <w:color w:val="0070C0"/>
+          <w:sz w:val="24"/>
+          <w:szCs w:val="24"/>
+        </w:rPr>
+        <w:t>mergetool.prompt=false</w:t>
+      </w:r>
+      <w:r>
+        <w:rPr>
+          <w:b/>
+          <w:bCs/>
+          <w:color w:val="0070C0"/>
+          <w:sz w:val="24"/>
+          <w:szCs w:val="24"/>
+        </w:rPr>
+        <w:t xml:space="preserve"> </w:t>
+      </w:r>
+      <w:r>
+        <w:rPr>
+          <w:rFonts w:cstheme="minorHAnsi"/>
+          <w:sz w:val="24"/>
+          <w:szCs w:val="24"/>
+        </w:rPr>
+        <w:t># to disable prompt every time the difftool is launched</w:t>
+      </w:r>
+      <w:r>
+        <w:rPr>
+          <w:rFonts w:cstheme="minorHAnsi"/>
+          <w:sz w:val="24"/>
+          <w:szCs w:val="24"/>
+        </w:rPr>
+        <w:br/>
+      </w:r>
+    </w:p>
+    <w:p>
+      <w:pPr>
+        <w:rPr>
+          <w:rFonts w:cstheme="minorHAnsi"/>
+          <w:sz w:val="24"/>
+          <w:szCs w:val="24"/>
+        </w:rPr>
+      </w:pPr>
+    </w:p>
+    <w:p>
+      <w:pPr>
+        <w:rPr>
+          <w:b/>
+          <w:bCs/>
+          <w:color w:val="0070C0"/>
+          <w:sz w:val="24"/>
+          <w:szCs w:val="24"/>
+        </w:rPr>
+      </w:pPr>
+      <w:r>
+        <w:rPr>
+          <w:b/>
+          <w:bCs/>
+          <w:color w:val="0070C0"/>
+          <w:sz w:val="24"/>
+          <w:szCs w:val="24"/>
+        </w:rPr>
+        <w:t>Git Diff commands:</w:t>
+      </w:r>
+    </w:p>
+    <w:p>
+      <w:pPr>
+        <w:autoSpaceDE w:val="0"/>
+        <w:autoSpaceDN w:val="0"/>
+        <w:adjustRightInd w:val="0"/>
+        <w:spacing w:after="0" w:line="240" w:lineRule="auto"/>
+        <w:rPr>
+          <w:rFonts w:ascii="Courier New" w:hAnsi="Courier New" w:cs="Courier New"/>
+          <w:sz w:val="18"/>
+          <w:szCs w:val="18"/>
+        </w:rPr>
+      </w:pPr>
+      <w:r>
+        <w:rPr>
+          <w:b/>
+          <w:color w:val="00B050"/>
+          <w:sz w:val="28"/>
+          <w:szCs w:val="28"/>
         </w:rPr>
         <w:lastRenderedPageBreak/>
-        <w:t xml:space="preserve">To set p4merge as a tool for git </w:t>
-      </w:r>
-      <w:r>
-        <w:rPr>
-          <w:rFonts w:cstheme="minorHAnsi"/>
-          <w:sz w:val="24"/>
-          <w:szCs w:val="24"/>
-        </w:rPr>
-        <w:t xml:space="preserve">merge </w:t>
-      </w:r>
-      <w:r>
-        <w:rPr>
-          <w:rFonts w:cstheme="minorHAnsi"/>
-          <w:sz w:val="24"/>
-          <w:szCs w:val="24"/>
-        </w:rPr>
-        <w:br/>
-      </w:r>
-    </w:p>
-    <w:p>
-      <w:pPr>
-        <w:rPr>
-          <w:rFonts w:cstheme="minorHAnsi"/>
-          <w:sz w:val="24"/>
-          <w:szCs w:val="24"/>
-        </w:rPr>
-      </w:pPr>
-      <w:r>
-        <w:rPr>
-          <w:rFonts w:cstheme="minorHAnsi"/>
-          <w:sz w:val="24"/>
-          <w:szCs w:val="24"/>
-        </w:rPr>
-        <w:br/>
-      </w:r>
-      <w:r>
-        <w:rPr>
-          <w:rFonts w:cstheme="minorHAnsi"/>
-          <w:sz w:val="24"/>
-          <w:szCs w:val="24"/>
-        </w:rPr>
-        <w:br/>
-      </w:r>
-    </w:p>
-    <w:p>
-      <w:pPr>
-        <w:rPr>
-          <w:rFonts w:cstheme="minorHAnsi"/>
-          <w:sz w:val="24"/>
-          <w:szCs w:val="24"/>
-        </w:rPr>
-      </w:pPr>
-    </w:p>
-    <w:p>
-      <w:pPr>
-        <w:rPr>
-          <w:b/>
-          <w:sz w:val="28"/>
-          <w:szCs w:val="28"/>
-        </w:rPr>
-      </w:pPr>
-    </w:p>
-    <w:p>
-      <w:pPr>
-        <w:rPr>
-          <w:b/>
-        </w:rPr>
-      </w:pPr>
+        <w:t xml:space="preserve">Git </w:t>
+      </w:r>
+      <w:r>
+        <w:rPr>
+          <w:b/>
+          <w:color w:val="00B050"/>
+          <w:sz w:val="28"/>
+          <w:szCs w:val="28"/>
+        </w:rPr>
+        <w:t>diff &lt;</w:t>
+      </w:r>
+      <w:r>
+        <w:rPr>
+          <w:b/>
+          <w:color w:val="00B050"/>
+          <w:sz w:val="28"/>
+          <w:szCs w:val="28"/>
+        </w:rPr>
+        <w:t xml:space="preserve">filename&gt; or git </w:t>
+      </w:r>
+      <w:r>
+        <w:rPr>
+          <w:b/>
+          <w:color w:val="00B050"/>
+          <w:sz w:val="28"/>
+          <w:szCs w:val="28"/>
+        </w:rPr>
+        <w:t>diff</w:t>
+      </w:r>
+      <w:r>
+        <w:rPr>
+          <w:rFonts w:cstheme="minorHAnsi"/>
+          <w:sz w:val="24"/>
+          <w:szCs w:val="24"/>
+        </w:rPr>
+        <w:t xml:space="preserve"> is</w:t>
+      </w:r>
+      <w:r>
+        <w:rPr>
+          <w:rFonts w:cstheme="minorHAnsi"/>
+          <w:sz w:val="24"/>
+          <w:szCs w:val="24"/>
+        </w:rPr>
+        <w:t xml:space="preserve"> used to show difference between working </w:t>
+      </w:r>
+      <w:r>
+        <w:rPr>
+          <w:rFonts w:cstheme="minorHAnsi"/>
+          <w:sz w:val="24"/>
+          <w:szCs w:val="24"/>
+        </w:rPr>
+        <w:t>Directory</w:t>
+      </w:r>
+      <w:r>
+        <w:rPr>
+          <w:rFonts w:cstheme="minorHAnsi"/>
+          <w:sz w:val="24"/>
+          <w:szCs w:val="24"/>
+        </w:rPr>
+        <w:t xml:space="preserve"> and staging area</w:t>
+      </w:r>
+      <w:r>
+        <w:rPr>
+          <w:rFonts w:cstheme="minorHAnsi"/>
+          <w:sz w:val="24"/>
+          <w:szCs w:val="24"/>
+        </w:rPr>
+        <w:br/>
+      </w:r>
+      <w:r>
+        <w:rPr>
+          <w:b/>
+          <w:color w:val="00B050"/>
+          <w:sz w:val="28"/>
+          <w:szCs w:val="28"/>
+        </w:rPr>
+        <w:t>Git diff head</w:t>
+      </w:r>
+      <w:r>
+        <w:rPr>
+          <w:rFonts w:cstheme="minorHAnsi"/>
+          <w:sz w:val="24"/>
+          <w:szCs w:val="24"/>
+        </w:rPr>
+        <w:t xml:space="preserve"> is used to see difference between working directory and last commit</w:t>
+      </w:r>
+      <w:r>
+        <w:rPr>
+          <w:rFonts w:cstheme="minorHAnsi"/>
+          <w:sz w:val="24"/>
+          <w:szCs w:val="24"/>
+        </w:rPr>
+        <w:br/>
+        <w:t>in order to see any difference via visual tool use</w:t>
+      </w:r>
+      <w:r>
+        <w:rPr>
+          <w:rFonts w:cstheme="minorHAnsi"/>
+          <w:sz w:val="24"/>
+          <w:szCs w:val="24"/>
+        </w:rPr>
+        <w:br/>
+      </w:r>
+      <w:r>
+        <w:rPr>
+          <w:b/>
+          <w:color w:val="00B050"/>
+          <w:sz w:val="28"/>
+          <w:szCs w:val="28"/>
+        </w:rPr>
+        <w:t>git difft</w:t>
+      </w:r>
+      <w:r>
+        <w:rPr>
+          <w:b/>
+          <w:color w:val="00B050"/>
+          <w:sz w:val="28"/>
+          <w:szCs w:val="28"/>
+        </w:rPr>
+        <w:t xml:space="preserve">ool </w:t>
+      </w:r>
+      <w:r>
+        <w:rPr>
+          <w:b/>
+          <w:color w:val="00B050"/>
+          <w:sz w:val="28"/>
+          <w:szCs w:val="28"/>
+        </w:rPr>
+        <w:t>&lt;filename&gt; or git difftool</w:t>
+      </w:r>
+      <w:r>
+        <w:rPr>
+          <w:rFonts w:cstheme="minorHAnsi"/>
+          <w:sz w:val="24"/>
+          <w:szCs w:val="24"/>
+        </w:rPr>
+        <w:t xml:space="preserve">  to see all difference between only one file</w:t>
+      </w:r>
+      <w:r>
+        <w:rPr>
+          <w:rFonts w:cstheme="minorHAnsi"/>
+          <w:sz w:val="24"/>
+          <w:szCs w:val="24"/>
+        </w:rPr>
+        <w:t xml:space="preserve"> </w:t>
+      </w:r>
+      <w:r>
+        <w:rPr>
+          <w:rFonts w:cstheme="minorHAnsi"/>
+          <w:b/>
+          <w:sz w:val="24"/>
+          <w:szCs w:val="24"/>
+          <w:u w:val="single"/>
+        </w:rPr>
+        <w:t>visually</w:t>
+      </w:r>
+      <w:r>
+        <w:rPr>
+          <w:rFonts w:cstheme="minorHAnsi"/>
+          <w:b/>
+          <w:sz w:val="24"/>
+          <w:szCs w:val="24"/>
+          <w:u w:val="single"/>
+        </w:rPr>
+        <w:br/>
+      </w:r>
+      <w:r>
+        <w:rPr>
+          <w:b/>
+          <w:bCs/>
+          <w:color w:val="0070C0"/>
+          <w:sz w:val="24"/>
+          <w:szCs w:val="24"/>
+        </w:rPr>
+        <w:t xml:space="preserve">to see </w:t>
+      </w:r>
+      <w:r>
+        <w:rPr>
+          <w:b/>
+          <w:bCs/>
+          <w:color w:val="0070C0"/>
+          <w:sz w:val="24"/>
+          <w:szCs w:val="24"/>
+        </w:rPr>
+        <w:t>difference</w:t>
+      </w:r>
+      <w:r>
+        <w:rPr>
+          <w:b/>
+          <w:bCs/>
+          <w:color w:val="0070C0"/>
+          <w:sz w:val="24"/>
+          <w:szCs w:val="24"/>
+        </w:rPr>
+        <w:t xml:space="preserve"> between </w:t>
+      </w:r>
+      <w:r>
+        <w:rPr>
+          <w:b/>
+          <w:bCs/>
+          <w:color w:val="0070C0"/>
+          <w:sz w:val="24"/>
+          <w:szCs w:val="24"/>
+        </w:rPr>
+        <w:t xml:space="preserve"> working directory and staging area use</w:t>
+      </w:r>
+      <w:r>
+        <w:rPr>
+          <w:rFonts w:cstheme="minorHAnsi"/>
+          <w:sz w:val="24"/>
+          <w:szCs w:val="24"/>
+        </w:rPr>
+        <w:br/>
+      </w:r>
+      <w:r>
+        <w:rPr>
+          <w:b/>
+          <w:color w:val="00B050"/>
+          <w:sz w:val="28"/>
+          <w:szCs w:val="28"/>
+        </w:rPr>
+        <w:t xml:space="preserve">git diff &lt;filename&gt; </w:t>
+      </w:r>
+      <w:r>
+        <w:rPr>
+          <w:b/>
+          <w:color w:val="00B050"/>
+          <w:sz w:val="28"/>
+          <w:szCs w:val="28"/>
+        </w:rPr>
+        <w:t xml:space="preserve"> or git diff</w:t>
+      </w:r>
+      <w:r>
+        <w:rPr>
+          <w:rFonts w:cstheme="minorHAnsi"/>
+          <w:sz w:val="24"/>
+          <w:szCs w:val="24"/>
+        </w:rPr>
+        <w:t xml:space="preserve">   </w:t>
+      </w:r>
+      <w:r>
+        <w:rPr>
+          <w:rFonts w:cstheme="minorHAnsi"/>
+          <w:sz w:val="24"/>
+          <w:szCs w:val="24"/>
+        </w:rPr>
+        <w:tab/>
+      </w:r>
+      <w:r>
+        <w:rPr>
+          <w:rFonts w:cstheme="minorHAnsi"/>
+          <w:sz w:val="24"/>
+          <w:szCs w:val="24"/>
+        </w:rPr>
+        <w:br/>
+        <w:t>or to see using visual editor</w:t>
+      </w:r>
+      <w:r>
+        <w:rPr>
+          <w:rFonts w:cstheme="minorHAnsi"/>
+          <w:sz w:val="24"/>
+          <w:szCs w:val="24"/>
+        </w:rPr>
+        <w:br/>
+      </w:r>
+      <w:r>
+        <w:rPr>
+          <w:b/>
+          <w:color w:val="00B050"/>
+          <w:sz w:val="28"/>
+          <w:szCs w:val="28"/>
+        </w:rPr>
+        <w:t>git difftool &lt;filename with or without&gt;</w:t>
+      </w:r>
+      <w:r>
+        <w:rPr>
+          <w:rFonts w:cstheme="minorHAnsi"/>
+          <w:sz w:val="24"/>
+          <w:szCs w:val="24"/>
+        </w:rPr>
+        <w:br/>
+      </w:r>
+      <w:r>
+        <w:rPr>
+          <w:b/>
+          <w:bCs/>
+          <w:color w:val="0070C0"/>
+          <w:sz w:val="24"/>
+          <w:szCs w:val="24"/>
+        </w:rPr>
+        <w:t>To see the difference between</w:t>
+      </w:r>
+      <w:r>
+        <w:rPr>
+          <w:b/>
+          <w:bCs/>
+          <w:color w:val="0070C0"/>
+          <w:sz w:val="24"/>
+          <w:szCs w:val="24"/>
+        </w:rPr>
+        <w:t xml:space="preserve"> </w:t>
+      </w:r>
+      <w:r>
+        <w:rPr>
+          <w:b/>
+          <w:bCs/>
+          <w:color w:val="0070C0"/>
+          <w:sz w:val="24"/>
+          <w:szCs w:val="24"/>
+        </w:rPr>
+        <w:t>working directory and commit area (Local Repository</w:t>
+      </w:r>
+      <w:r>
+        <w:rPr>
+          <w:b/>
+          <w:bCs/>
+          <w:color w:val="0070C0"/>
+          <w:sz w:val="24"/>
+          <w:szCs w:val="24"/>
+        </w:rPr>
+        <w:t>)</w:t>
+      </w:r>
+      <w:r>
+        <w:rPr>
+          <w:b/>
+          <w:bCs/>
+          <w:color w:val="0070C0"/>
+          <w:sz w:val="24"/>
+          <w:szCs w:val="24"/>
+        </w:rPr>
+        <w:br/>
+        <w:t>git diff</w:t>
+      </w:r>
+      <w:r>
+        <w:rPr>
+          <w:b/>
+          <w:bCs/>
+          <w:color w:val="0070C0"/>
+          <w:sz w:val="24"/>
+          <w:szCs w:val="24"/>
+        </w:rPr>
+        <w:t xml:space="preserve"> head &lt;</w:t>
+      </w:r>
+      <w:r>
+        <w:rPr>
+          <w:b/>
+          <w:bCs/>
+          <w:color w:val="0070C0"/>
+          <w:sz w:val="24"/>
+          <w:szCs w:val="24"/>
+        </w:rPr>
+        <w:t xml:space="preserve">with /without </w:t>
+      </w:r>
+      <w:r>
+        <w:rPr>
+          <w:b/>
+          <w:bCs/>
+          <w:color w:val="0070C0"/>
+          <w:sz w:val="24"/>
+          <w:szCs w:val="24"/>
+        </w:rPr>
+        <w:t xml:space="preserve">filename&gt; </w:t>
+      </w:r>
+      <w:r>
+        <w:rPr>
+          <w:b/>
+          <w:bCs/>
+          <w:color w:val="0070C0"/>
+          <w:sz w:val="24"/>
+          <w:szCs w:val="24"/>
+        </w:rPr>
+        <w:br/>
+      </w:r>
+      <w:r>
+        <w:rPr>
+          <w:rFonts w:cstheme="minorHAnsi"/>
+          <w:sz w:val="24"/>
+          <w:szCs w:val="24"/>
+        </w:rPr>
+        <w:t>or to see using visual editor</w:t>
+      </w:r>
+      <w:r>
+        <w:rPr>
+          <w:rFonts w:cstheme="minorHAnsi"/>
+          <w:sz w:val="24"/>
+          <w:szCs w:val="24"/>
+        </w:rPr>
+        <w:br/>
+      </w:r>
+      <w:r>
+        <w:rPr>
+          <w:b/>
+          <w:color w:val="00B050"/>
+          <w:sz w:val="28"/>
+          <w:szCs w:val="28"/>
+        </w:rPr>
+        <w:t xml:space="preserve">git difftool </w:t>
+      </w:r>
+      <w:r>
+        <w:rPr>
+          <w:b/>
+          <w:color w:val="00B050"/>
+          <w:sz w:val="28"/>
+          <w:szCs w:val="28"/>
+        </w:rPr>
+        <w:t xml:space="preserve">head </w:t>
+      </w:r>
+      <w:r>
+        <w:rPr>
+          <w:b/>
+          <w:color w:val="00B050"/>
+          <w:sz w:val="28"/>
+          <w:szCs w:val="28"/>
+        </w:rPr>
+        <w:t>&lt;filename with or without&gt;</w:t>
+      </w:r>
+      <w:r>
+        <w:rPr>
+          <w:b/>
+          <w:color w:val="00B050"/>
+          <w:sz w:val="28"/>
+          <w:szCs w:val="28"/>
+        </w:rPr>
+        <w:br/>
+      </w:r>
+      <w:r>
+        <w:rPr>
+          <w:b/>
+          <w:bCs/>
+          <w:color w:val="0070C0"/>
+          <w:sz w:val="24"/>
+          <w:szCs w:val="24"/>
+        </w:rPr>
+        <w:t xml:space="preserve">To see the difference between staging are and commit are </w:t>
+      </w:r>
+      <w:r>
+        <w:rPr>
+          <w:b/>
+          <w:bCs/>
+          <w:color w:val="0070C0"/>
+          <w:sz w:val="24"/>
+          <w:szCs w:val="24"/>
+        </w:rPr>
+        <w:t>(Local Repository</w:t>
+      </w:r>
+      <w:r>
+        <w:rPr>
+          <w:b/>
+          <w:bCs/>
+          <w:color w:val="0070C0"/>
+          <w:sz w:val="24"/>
+          <w:szCs w:val="24"/>
+        </w:rPr>
+        <w:t>)</w:t>
+      </w:r>
+      <w:r>
+        <w:rPr>
+          <w:b/>
+          <w:bCs/>
+          <w:color w:val="0070C0"/>
+          <w:sz w:val="24"/>
+          <w:szCs w:val="24"/>
+        </w:rPr>
+        <w:br/>
+        <w:t>means the changes which is added to the staging are</w:t>
+      </w:r>
+      <w:r>
+        <w:rPr>
+          <w:b/>
+          <w:bCs/>
+          <w:color w:val="0070C0"/>
+          <w:sz w:val="24"/>
+          <w:szCs w:val="24"/>
+        </w:rPr>
+        <w:t>a</w:t>
+      </w:r>
+      <w:r>
+        <w:rPr>
+          <w:b/>
+          <w:bCs/>
+          <w:color w:val="0070C0"/>
+          <w:sz w:val="24"/>
+          <w:szCs w:val="24"/>
+        </w:rPr>
+        <w:t xml:space="preserve"> by using  git add command but yet to be committed to the commit area </w:t>
+      </w:r>
+      <w:r>
+        <w:rPr>
+          <w:b/>
+          <w:bCs/>
+          <w:color w:val="0070C0"/>
+          <w:sz w:val="24"/>
+          <w:szCs w:val="24"/>
+        </w:rPr>
+        <w:t>(Local Repository</w:t>
+      </w:r>
+      <w:r>
+        <w:rPr>
+          <w:b/>
+          <w:bCs/>
+          <w:color w:val="0070C0"/>
+          <w:sz w:val="24"/>
+          <w:szCs w:val="24"/>
+        </w:rPr>
+        <w:t>)</w:t>
+      </w:r>
+      <w:r>
+        <w:rPr>
+          <w:b/>
+          <w:bCs/>
+          <w:color w:val="0070C0"/>
+          <w:sz w:val="24"/>
+          <w:szCs w:val="24"/>
+        </w:rPr>
+        <w:t>.</w:t>
+      </w:r>
+      <w:r>
+        <w:rPr>
+          <w:b/>
+          <w:bCs/>
+          <w:color w:val="0070C0"/>
+          <w:sz w:val="24"/>
+          <w:szCs w:val="24"/>
+        </w:rPr>
+        <w:br/>
+      </w:r>
+      <w:r>
+        <w:rPr>
+          <w:b/>
+          <w:color w:val="00B050"/>
+          <w:sz w:val="28"/>
+          <w:szCs w:val="28"/>
+        </w:rPr>
+        <w:t>git diff --staged head</w:t>
+      </w:r>
+      <w:r>
+        <w:rPr>
+          <w:b/>
+          <w:color w:val="00B050"/>
+          <w:sz w:val="28"/>
+          <w:szCs w:val="28"/>
+        </w:rPr>
+        <w:t xml:space="preserve"> </w:t>
+      </w:r>
+      <w:r>
+        <w:rPr>
+          <w:b/>
+          <w:bCs/>
+          <w:color w:val="0070C0"/>
+          <w:sz w:val="24"/>
+          <w:szCs w:val="24"/>
+        </w:rPr>
+        <w:t>or</w:t>
+      </w:r>
+      <w:r>
+        <w:rPr>
+          <w:b/>
+          <w:color w:val="00B050"/>
+          <w:sz w:val="28"/>
+          <w:szCs w:val="28"/>
+        </w:rPr>
+        <w:t xml:space="preserve"> git</w:t>
+      </w:r>
+      <w:r>
+        <w:rPr>
+          <w:b/>
+          <w:color w:val="00B050"/>
+          <w:sz w:val="28"/>
+          <w:szCs w:val="28"/>
+        </w:rPr>
+        <w:t xml:space="preserve"> diff </w:t>
+      </w:r>
+      <w:r>
+        <w:rPr>
+          <w:b/>
+          <w:color w:val="00B050"/>
+          <w:sz w:val="28"/>
+          <w:szCs w:val="28"/>
+        </w:rPr>
+        <w:t>–</w:t>
+      </w:r>
+      <w:r>
+        <w:rPr>
+          <w:b/>
+          <w:color w:val="00B050"/>
+          <w:sz w:val="28"/>
+          <w:szCs w:val="28"/>
+        </w:rPr>
+        <w:t>staged</w:t>
+      </w:r>
+      <w:r>
+        <w:rPr>
+          <w:b/>
+          <w:color w:val="00B050"/>
+          <w:sz w:val="28"/>
+          <w:szCs w:val="28"/>
+        </w:rPr>
+        <w:br/>
+      </w:r>
+      <w:r>
+        <w:rPr>
+          <w:b/>
+          <w:bCs/>
+          <w:color w:val="0070C0"/>
+          <w:sz w:val="24"/>
+          <w:szCs w:val="24"/>
+        </w:rPr>
+        <w:t>or</w:t>
+      </w:r>
+      <w:r>
+        <w:rPr>
+          <w:b/>
+          <w:color w:val="00B050"/>
+          <w:sz w:val="28"/>
+          <w:szCs w:val="28"/>
+        </w:rPr>
+        <w:br/>
+      </w:r>
+      <w:r>
+        <w:rPr>
+          <w:b/>
+          <w:color w:val="00B050"/>
+          <w:sz w:val="28"/>
+          <w:szCs w:val="28"/>
+        </w:rPr>
+        <w:t>git difftool --</w:t>
+      </w:r>
+      <w:r>
+        <w:rPr>
+          <w:b/>
+          <w:color w:val="00B050"/>
+          <w:sz w:val="28"/>
+          <w:szCs w:val="28"/>
+        </w:rPr>
+        <w:t>cached head</w:t>
+      </w:r>
+      <w:r>
+        <w:rPr>
+          <w:b/>
+          <w:color w:val="00B050"/>
+          <w:sz w:val="28"/>
+          <w:szCs w:val="28"/>
+        </w:rPr>
+        <w:t xml:space="preserve"> </w:t>
+      </w:r>
+      <w:r>
+        <w:rPr>
+          <w:b/>
+          <w:bCs/>
+          <w:color w:val="0070C0"/>
+          <w:sz w:val="24"/>
+          <w:szCs w:val="24"/>
+        </w:rPr>
+        <w:t>or</w:t>
+      </w:r>
+      <w:r>
+        <w:rPr>
+          <w:b/>
+          <w:color w:val="00B050"/>
+          <w:sz w:val="28"/>
+          <w:szCs w:val="28"/>
+        </w:rPr>
+        <w:t xml:space="preserve"> git difftool --cached </w:t>
+      </w:r>
+      <w:r>
+        <w:rPr>
+          <w:b/>
+          <w:color w:val="00B050"/>
+          <w:sz w:val="28"/>
+          <w:szCs w:val="28"/>
+        </w:rPr>
+        <w:br/>
+      </w:r>
+      <w:r>
+        <w:rPr>
+          <w:b/>
+          <w:bCs/>
+          <w:color w:val="0070C0"/>
+          <w:sz w:val="24"/>
+          <w:szCs w:val="24"/>
+        </w:rPr>
+        <w:t xml:space="preserve">To see the difference between 2 </w:t>
+      </w:r>
+      <w:r>
+        <w:rPr>
+          <w:b/>
+          <w:bCs/>
+          <w:color w:val="0070C0"/>
+          <w:sz w:val="24"/>
+          <w:szCs w:val="24"/>
+        </w:rPr>
+        <w:t>arbitrary</w:t>
+      </w:r>
+      <w:r>
+        <w:rPr>
+          <w:b/>
+          <w:bCs/>
+          <w:color w:val="0070C0"/>
+          <w:sz w:val="24"/>
+          <w:szCs w:val="24"/>
+        </w:rPr>
+        <w:t xml:space="preserve"> (</w:t>
+      </w:r>
+      <w:r>
+        <w:rPr>
+          <w:b/>
+          <w:bCs/>
+          <w:color w:val="0070C0"/>
+          <w:sz w:val="24"/>
+          <w:szCs w:val="24"/>
+        </w:rPr>
+        <w:t xml:space="preserve">random) </w:t>
+      </w:r>
+      <w:r>
+        <w:rPr>
+          <w:b/>
+          <w:bCs/>
+          <w:color w:val="0070C0"/>
+          <w:sz w:val="24"/>
+          <w:szCs w:val="24"/>
+        </w:rPr>
+        <w:t>commits (preferably between last commit -1)</w:t>
+      </w:r>
+      <w:r>
+        <w:rPr>
+          <w:b/>
+          <w:bCs/>
+          <w:color w:val="0070C0"/>
+          <w:sz w:val="24"/>
+          <w:szCs w:val="24"/>
+        </w:rPr>
+        <w:br/>
+      </w:r>
+      <w:r>
+        <w:rPr>
+          <w:b/>
+          <w:color w:val="00B050"/>
+          <w:sz w:val="28"/>
+          <w:szCs w:val="28"/>
+        </w:rPr>
+        <w:t>git diff &lt;commit id&gt; head</w:t>
+      </w:r>
+      <w:r>
+        <w:rPr>
+          <w:b/>
+          <w:color w:val="00B050"/>
+          <w:sz w:val="28"/>
+          <w:szCs w:val="28"/>
+        </w:rPr>
+        <w:t xml:space="preserve"> </w:t>
+      </w:r>
+      <w:r>
+        <w:rPr>
+          <w:b/>
+          <w:bCs/>
+          <w:color w:val="0070C0"/>
+          <w:sz w:val="24"/>
+          <w:szCs w:val="24"/>
+        </w:rPr>
+        <w:t>or</w:t>
+      </w:r>
+      <w:r>
+        <w:rPr>
+          <w:b/>
+          <w:color w:val="00B050"/>
+          <w:sz w:val="28"/>
+          <w:szCs w:val="28"/>
+        </w:rPr>
+        <w:t xml:space="preserve"> </w:t>
+      </w:r>
+      <w:r>
+        <w:rPr>
+          <w:b/>
+          <w:color w:val="00B050"/>
+          <w:sz w:val="28"/>
+          <w:szCs w:val="28"/>
+        </w:rPr>
+        <w:t xml:space="preserve">git difftool  </w:t>
+      </w:r>
+      <w:r>
+        <w:rPr>
+          <w:b/>
+          <w:color w:val="00B050"/>
+          <w:sz w:val="28"/>
+          <w:szCs w:val="28"/>
+        </w:rPr>
+        <w:t xml:space="preserve">&lt;commit id&gt; </w:t>
+      </w:r>
+      <w:r>
+        <w:rPr>
+          <w:b/>
+          <w:color w:val="00B050"/>
+          <w:sz w:val="28"/>
+          <w:szCs w:val="28"/>
+        </w:rPr>
+        <w:t>head</w:t>
+      </w:r>
+      <w:r>
+        <w:rPr>
+          <w:b/>
+          <w:color w:val="00B050"/>
+          <w:sz w:val="28"/>
+          <w:szCs w:val="28"/>
+        </w:rPr>
+        <w:t xml:space="preserve"> </w:t>
+      </w:r>
+      <w:r>
+        <w:rPr>
+          <w:b/>
+          <w:bCs/>
+          <w:color w:val="0070C0"/>
+          <w:sz w:val="24"/>
+          <w:szCs w:val="24"/>
+        </w:rPr>
+        <w:t>use it for last commit -1</w:t>
+      </w:r>
+      <w:r>
+        <w:rPr>
+          <w:b/>
+          <w:color w:val="00B050"/>
+          <w:sz w:val="28"/>
+          <w:szCs w:val="28"/>
+        </w:rPr>
+        <w:br/>
+      </w:r>
+      <w:r>
+        <w:rPr>
+          <w:b/>
+          <w:color w:val="00B050"/>
+          <w:sz w:val="28"/>
+          <w:szCs w:val="28"/>
+        </w:rPr>
+        <w:t xml:space="preserve">git difftool  </w:t>
+      </w:r>
+      <w:r>
+        <w:rPr>
+          <w:b/>
+          <w:color w:val="00B050"/>
+          <w:sz w:val="28"/>
+          <w:szCs w:val="28"/>
+        </w:rPr>
+        <w:t>&lt;commit id</w:t>
+      </w:r>
+      <w:r>
+        <w:rPr>
+          <w:b/>
+          <w:color w:val="00B050"/>
+          <w:sz w:val="28"/>
+          <w:szCs w:val="28"/>
+        </w:rPr>
+        <w:t xml:space="preserve"> of earliest commit</w:t>
+      </w:r>
+      <w:r>
+        <w:rPr>
+          <w:b/>
+          <w:color w:val="00B050"/>
+          <w:sz w:val="28"/>
+          <w:szCs w:val="28"/>
+        </w:rPr>
+        <w:t>&gt; &lt;commit id</w:t>
+      </w:r>
+      <w:r>
+        <w:rPr>
+          <w:b/>
+          <w:color w:val="00B050"/>
+          <w:sz w:val="28"/>
+          <w:szCs w:val="28"/>
+        </w:rPr>
+        <w:t xml:space="preserve"> of  latest</w:t>
+      </w:r>
+      <w:r>
+        <w:rPr>
+          <w:b/>
+          <w:color w:val="00B050"/>
+          <w:sz w:val="28"/>
+          <w:szCs w:val="28"/>
+        </w:rPr>
+        <w:t>&gt;</w:t>
+      </w:r>
+      <w:r>
+        <w:rPr>
+          <w:b/>
+          <w:color w:val="00B050"/>
+          <w:sz w:val="28"/>
+          <w:szCs w:val="28"/>
+        </w:rPr>
+        <w:t xml:space="preserve"> </w:t>
+      </w:r>
+      <w:r>
+        <w:rPr>
+          <w:b/>
+          <w:bCs/>
+          <w:color w:val="0070C0"/>
+          <w:sz w:val="24"/>
+          <w:szCs w:val="24"/>
+        </w:rPr>
+        <w:t xml:space="preserve">use it for </w:t>
+      </w:r>
+      <w:r>
+        <w:rPr>
+          <w:b/>
+          <w:bCs/>
+          <w:color w:val="0070C0"/>
+          <w:sz w:val="24"/>
+          <w:szCs w:val="24"/>
+        </w:rPr>
+        <w:t>arbitrary</w:t>
+      </w:r>
+      <w:r>
+        <w:rPr>
+          <w:b/>
+          <w:bCs/>
+          <w:color w:val="0070C0"/>
+          <w:sz w:val="24"/>
+          <w:szCs w:val="24"/>
+        </w:rPr>
+        <w:t xml:space="preserve"> commit</w:t>
+      </w:r>
+    </w:p>
+    <w:p>
+      <w:pPr>
+        <w:rPr>
+          <w:b/>
+          <w:color w:val="00B050"/>
+          <w:sz w:val="28"/>
+          <w:szCs w:val="28"/>
+        </w:rPr>
+      </w:pPr>
+    </w:p>
+    <w:p>
+      <w:pPr>
+        <w:rPr>
+          <w:b/>
+          <w:bCs/>
+          <w:color w:val="0070C0"/>
+          <w:sz w:val="24"/>
+          <w:szCs w:val="24"/>
+        </w:rPr>
+      </w:pPr>
+      <w:r>
+        <w:rPr>
+          <w:b/>
+          <w:bCs/>
+          <w:color w:val="0070C0"/>
+          <w:sz w:val="24"/>
+          <w:szCs w:val="24"/>
+        </w:rPr>
+        <w:t xml:space="preserve"> In addition to the above </w:t>
+      </w:r>
+      <w:r>
+        <w:rPr>
+          <w:b/>
+          <w:bCs/>
+          <w:color w:val="0070C0"/>
+          <w:sz w:val="28"/>
+          <w:szCs w:val="28"/>
+        </w:rPr>
+        <w:t>command to select commit id for head-1 we can use</w:t>
+      </w:r>
+      <w:r>
+        <w:rPr>
+          <w:b/>
+          <w:bCs/>
+          <w:color w:val="0070C0"/>
+          <w:sz w:val="24"/>
+          <w:szCs w:val="24"/>
+        </w:rPr>
+        <w:t xml:space="preserve"> </w:t>
+      </w:r>
+      <w:r>
+        <w:rPr>
+          <w:b/>
+          <w:bCs/>
+          <w:color w:val="0070C0"/>
+          <w:sz w:val="28"/>
+          <w:szCs w:val="28"/>
+        </w:rPr>
+        <w:t>caret</w:t>
+      </w:r>
+      <w:r>
+        <w:rPr>
+          <w:b/>
+          <w:bCs/>
+          <w:color w:val="0070C0"/>
+          <w:sz w:val="24"/>
+          <w:szCs w:val="24"/>
+        </w:rPr>
+        <w:t xml:space="preserve"> symbol (</w:t>
+      </w:r>
+      <w:r>
+        <w:rPr>
+          <w:b/>
+          <w:color w:val="00B050"/>
+          <w:sz w:val="28"/>
+          <w:szCs w:val="28"/>
+        </w:rPr>
+        <w:t>^</w:t>
+      </w:r>
+      <w:r>
+        <w:rPr>
+          <w:b/>
+          <w:bCs/>
+          <w:color w:val="0070C0"/>
+          <w:sz w:val="24"/>
+          <w:szCs w:val="24"/>
+        </w:rPr>
+        <w:t>) or</w:t>
+      </w:r>
+      <w:r>
+        <w:rPr>
+          <w:b/>
+          <w:bCs/>
+          <w:color w:val="0070C0"/>
+          <w:sz w:val="24"/>
+          <w:szCs w:val="24"/>
+        </w:rPr>
+        <w:t xml:space="preserve"> tilde (</w:t>
+      </w:r>
+      <w:r>
+        <w:rPr>
+          <w:b/>
+          <w:color w:val="00B050"/>
+          <w:sz w:val="28"/>
+          <w:szCs w:val="28"/>
+        </w:rPr>
+        <w:t>~</w:t>
+      </w:r>
+      <w:r>
+        <w:rPr>
+          <w:b/>
+          <w:bCs/>
+          <w:color w:val="0070C0"/>
+          <w:sz w:val="24"/>
+          <w:szCs w:val="24"/>
+        </w:rPr>
+        <w:t xml:space="preserve">) </w:t>
+      </w:r>
+      <w:r>
+        <w:rPr>
+          <w:b/>
+          <w:bCs/>
+          <w:color w:val="0070C0"/>
+          <w:sz w:val="24"/>
+          <w:szCs w:val="24"/>
+        </w:rPr>
+        <w:br/>
+      </w:r>
+      <w:r>
+        <w:rPr>
+          <w:b/>
+          <w:color w:val="00B050"/>
+          <w:sz w:val="28"/>
+          <w:szCs w:val="28"/>
+        </w:rPr>
+        <w:t xml:space="preserve">git diff head^ </w:t>
+      </w:r>
+      <w:r>
+        <w:rPr>
+          <w:b/>
+          <w:color w:val="00B050"/>
+          <w:sz w:val="28"/>
+          <w:szCs w:val="28"/>
+        </w:rPr>
+        <w:t xml:space="preserve">head </w:t>
+      </w:r>
+      <w:r>
+        <w:rPr>
+          <w:b/>
+          <w:bCs/>
+          <w:color w:val="0070C0"/>
+          <w:sz w:val="24"/>
+          <w:szCs w:val="24"/>
+        </w:rPr>
+        <w:t>or</w:t>
+      </w:r>
+      <w:r>
+        <w:rPr>
+          <w:b/>
+          <w:color w:val="00B050"/>
+          <w:sz w:val="28"/>
+          <w:szCs w:val="28"/>
+        </w:rPr>
+        <w:t xml:space="preserve"> git difftool head^ head</w:t>
+      </w:r>
+    </w:p>
+    <w:p>
+      <w:pPr>
+        <w:rPr>
+          <w:b/>
+          <w:color w:val="00B050"/>
+          <w:sz w:val="28"/>
+          <w:szCs w:val="28"/>
+        </w:rPr>
+      </w:pPr>
+      <w:r>
+        <w:rPr>
+          <w:b/>
+          <w:color w:val="00B050"/>
+          <w:sz w:val="28"/>
+          <w:szCs w:val="28"/>
+        </w:rPr>
+        <w:t>git diff head</w:t>
+      </w:r>
+      <w:r>
+        <w:rPr>
+          <w:b/>
+          <w:bCs/>
+          <w:color w:val="0070C0"/>
+          <w:sz w:val="24"/>
+          <w:szCs w:val="24"/>
+        </w:rPr>
+        <w:t>~</w:t>
+      </w:r>
+      <w:r>
+        <w:rPr>
+          <w:b/>
+          <w:color w:val="00B050"/>
+          <w:sz w:val="28"/>
+          <w:szCs w:val="28"/>
+        </w:rPr>
+        <w:t xml:space="preserve"> head </w:t>
+      </w:r>
+      <w:r>
+        <w:rPr>
+          <w:b/>
+          <w:bCs/>
+          <w:color w:val="0070C0"/>
+          <w:sz w:val="24"/>
+          <w:szCs w:val="24"/>
+        </w:rPr>
+        <w:t>or</w:t>
+      </w:r>
+      <w:r>
+        <w:rPr>
+          <w:b/>
+          <w:color w:val="00B050"/>
+          <w:sz w:val="28"/>
+          <w:szCs w:val="28"/>
+        </w:rPr>
+        <w:t xml:space="preserve"> git difftool head</w:t>
+      </w:r>
+      <w:r>
+        <w:rPr>
+          <w:b/>
+          <w:bCs/>
+          <w:color w:val="0070C0"/>
+          <w:sz w:val="24"/>
+          <w:szCs w:val="24"/>
+        </w:rPr>
+        <w:t>~</w:t>
+      </w:r>
+      <w:r>
+        <w:rPr>
+          <w:b/>
+          <w:color w:val="00B050"/>
+          <w:sz w:val="28"/>
+          <w:szCs w:val="28"/>
+        </w:rPr>
+        <w:t xml:space="preserve"> head</w:t>
+      </w:r>
+      <w:r>
+        <w:rPr>
+          <w:b/>
+          <w:color w:val="00B050"/>
+          <w:sz w:val="28"/>
+          <w:szCs w:val="28"/>
+        </w:rPr>
+        <w:br/>
+      </w:r>
+      <w:r>
+        <w:rPr>
+          <w:b/>
+          <w:bCs/>
+          <w:color w:val="0070C0"/>
+          <w:sz w:val="24"/>
+          <w:szCs w:val="24"/>
+        </w:rPr>
+        <w:t>in order to compare changes between last commit head -1 vs.</w:t>
+      </w:r>
+      <w:r>
+        <w:rPr>
+          <w:b/>
+          <w:bCs/>
+          <w:color w:val="0070C0"/>
+          <w:sz w:val="24"/>
+          <w:szCs w:val="24"/>
+        </w:rPr>
+        <w:t xml:space="preserve"> working directory </w:t>
+      </w:r>
+    </w:p>
+    <w:p>
+      <w:pPr>
+        <w:rPr>
+          <w:b/>
+          <w:bCs/>
+          <w:color w:val="0070C0"/>
+          <w:sz w:val="24"/>
+          <w:szCs w:val="24"/>
+        </w:rPr>
+      </w:pPr>
+      <w:r>
+        <w:rPr>
+          <w:b/>
+          <w:color w:val="00B050"/>
+          <w:sz w:val="28"/>
+          <w:szCs w:val="28"/>
+        </w:rPr>
+        <w:t>Git</w:t>
+      </w:r>
+      <w:r>
+        <w:rPr>
+          <w:b/>
+          <w:color w:val="00B050"/>
+          <w:sz w:val="28"/>
+          <w:szCs w:val="28"/>
+        </w:rPr>
+        <w:t xml:space="preserve"> difftool head</w:t>
+      </w:r>
+      <w:r>
+        <w:rPr>
+          <w:b/>
+          <w:color w:val="00B050"/>
+          <w:sz w:val="28"/>
+          <w:szCs w:val="28"/>
+        </w:rPr>
+        <w:t>~</w:t>
+      </w:r>
+      <w:r>
+        <w:rPr>
+          <w:b/>
+          <w:color w:val="00B050"/>
+          <w:sz w:val="28"/>
+          <w:szCs w:val="28"/>
+        </w:rPr>
+        <w:t xml:space="preserve"> (</w:t>
+      </w:r>
+      <w:r>
+        <w:rPr>
+          <w:b/>
+          <w:bCs/>
+          <w:color w:val="0070C0"/>
+          <w:sz w:val="24"/>
+          <w:szCs w:val="24"/>
+        </w:rPr>
+        <w:t>use either tilde~ or caret ^)</w:t>
+      </w:r>
+    </w:p>
+    <w:p>
+      <w:pPr>
+        <w:rPr>
+          <w:b/>
+          <w:color w:val="00B050"/>
+          <w:sz w:val="28"/>
+          <w:szCs w:val="28"/>
+        </w:rPr>
+      </w:pPr>
+      <w:r>
+        <w:rPr>
+          <w:b/>
+          <w:bCs/>
+          <w:color w:val="0070C0"/>
+          <w:sz w:val="24"/>
+          <w:szCs w:val="24"/>
+        </w:rPr>
+        <w:t>To see the difference of only few or one file instead of all files in commit use</w:t>
+      </w:r>
+      <w:r>
+        <w:rPr>
+          <w:b/>
+          <w:bCs/>
+          <w:color w:val="0070C0"/>
+          <w:sz w:val="24"/>
+          <w:szCs w:val="24"/>
+        </w:rPr>
+        <w:br/>
+      </w:r>
+      <w:r>
+        <w:rPr>
+          <w:b/>
+          <w:color w:val="00B050"/>
+          <w:sz w:val="28"/>
+          <w:szCs w:val="28"/>
+        </w:rPr>
+        <w:t>git diff or difftool -- &lt;</w:t>
+      </w:r>
+      <w:r>
+        <w:rPr>
+          <w:b/>
+          <w:color w:val="00B050"/>
+          <w:sz w:val="28"/>
+          <w:szCs w:val="28"/>
+        </w:rPr>
+        <w:t>committed</w:t>
+      </w:r>
+      <w:r>
+        <w:rPr>
+          <w:b/>
+          <w:color w:val="00B050"/>
+          <w:sz w:val="28"/>
+          <w:szCs w:val="28"/>
+        </w:rPr>
+        <w:t xml:space="preserve"> file name&gt;</w:t>
+      </w:r>
+      <w:r>
+        <w:rPr>
+          <w:b/>
+          <w:color w:val="00B050"/>
+          <w:sz w:val="28"/>
+          <w:szCs w:val="28"/>
+        </w:rPr>
+        <w:br/>
+      </w:r>
+      <w:r>
+        <w:rPr>
+          <w:b/>
+          <w:bCs/>
+          <w:color w:val="0070C0"/>
+          <w:sz w:val="24"/>
+          <w:szCs w:val="24"/>
+        </w:rPr>
+        <w:t>to see the difference between  local repository and remote repository</w:t>
+      </w:r>
+      <w:r>
+        <w:rPr>
+          <w:b/>
+          <w:bCs/>
+          <w:color w:val="0070C0"/>
+          <w:sz w:val="24"/>
+          <w:szCs w:val="24"/>
+        </w:rPr>
+        <w:br/>
+      </w:r>
+      <w:r>
+        <w:rPr>
+          <w:b/>
+          <w:color w:val="00B050"/>
+          <w:sz w:val="28"/>
+          <w:szCs w:val="28"/>
+        </w:rPr>
+        <w:t xml:space="preserve">git difftool </w:t>
+      </w:r>
+      <w:r>
+        <w:rPr>
+          <w:b/>
+          <w:color w:val="00B050"/>
+          <w:sz w:val="28"/>
+          <w:szCs w:val="28"/>
+          <w:u w:val="single"/>
+        </w:rPr>
+        <w:t>master</w:t>
+      </w:r>
+      <w:r>
+        <w:rPr>
+          <w:b/>
+          <w:color w:val="00B050"/>
+          <w:sz w:val="28"/>
+          <w:szCs w:val="28"/>
+        </w:rPr>
+        <w:t xml:space="preserve"> </w:t>
+      </w:r>
+      <w:r>
+        <w:rPr>
+          <w:b/>
+          <w:color w:val="E36C0A" w:themeColor="accent6" w:themeShade="BF"/>
+          <w:sz w:val="28"/>
+          <w:szCs w:val="28"/>
+          <w:u w:val="single"/>
+        </w:rPr>
+        <w:t>origin/master</w:t>
+      </w:r>
+      <w:r>
+        <w:rPr>
+          <w:b/>
+          <w:color w:val="00B050"/>
+          <w:sz w:val="28"/>
+          <w:szCs w:val="28"/>
+        </w:rPr>
+        <w:t xml:space="preserve"> </w:t>
+      </w:r>
+      <w:r>
+        <w:rPr>
+          <w:b/>
+          <w:bCs/>
+          <w:color w:val="0070C0"/>
+          <w:sz w:val="24"/>
+          <w:szCs w:val="24"/>
+        </w:rPr>
+        <w:t>or</w:t>
+      </w:r>
+      <w:r>
+        <w:rPr>
+          <w:b/>
+          <w:color w:val="00B050"/>
+          <w:sz w:val="28"/>
+          <w:szCs w:val="28"/>
+        </w:rPr>
+        <w:t xml:space="preserve"> git diff master origin/master</w:t>
+      </w:r>
+      <w:r>
+        <w:rPr>
+          <w:b/>
+          <w:color w:val="00B050"/>
+          <w:sz w:val="28"/>
+          <w:szCs w:val="28"/>
+        </w:rPr>
+        <w:t xml:space="preserve"> </w:t>
+      </w:r>
+      <w:r>
+        <w:rPr>
+          <w:b/>
+          <w:color w:val="00B050"/>
+          <w:sz w:val="28"/>
+          <w:szCs w:val="28"/>
+        </w:rPr>
+        <w:br/>
+      </w:r>
+      <w:r>
+        <w:rPr>
+          <w:rFonts w:cstheme="minorHAnsi"/>
+          <w:sz w:val="24"/>
+          <w:szCs w:val="24"/>
+        </w:rPr>
+        <w:t xml:space="preserve">where </w:t>
+      </w:r>
+      <w:r>
+        <w:rPr>
+          <w:b/>
+          <w:color w:val="00B050"/>
+          <w:sz w:val="28"/>
+          <w:szCs w:val="28"/>
+          <w:u w:val="single"/>
+        </w:rPr>
+        <w:t>master</w:t>
+      </w:r>
+      <w:r>
+        <w:rPr>
+          <w:rFonts w:cstheme="minorHAnsi"/>
+          <w:sz w:val="24"/>
+          <w:szCs w:val="24"/>
+        </w:rPr>
+        <w:t xml:space="preserve"> refers to local repo and </w:t>
+      </w:r>
+      <w:r>
+        <w:rPr>
+          <w:b/>
+          <w:color w:val="E36C0A" w:themeColor="accent6" w:themeShade="BF"/>
+          <w:sz w:val="28"/>
+          <w:szCs w:val="28"/>
+          <w:u w:val="single"/>
+        </w:rPr>
+        <w:t>origin/master</w:t>
+      </w:r>
+      <w:r>
+        <w:rPr>
+          <w:rFonts w:cstheme="minorHAnsi"/>
+          <w:sz w:val="24"/>
+          <w:szCs w:val="24"/>
+        </w:rPr>
+        <w:t xml:space="preserve"> refers to git remote repo</w:t>
+      </w:r>
+      <w:r>
+        <w:rPr>
+          <w:b/>
+          <w:color w:val="00B050"/>
+          <w:sz w:val="28"/>
+          <w:szCs w:val="28"/>
+        </w:rPr>
+        <w:br/>
+      </w:r>
+      <w:r>
+        <w:rPr>
+          <w:b/>
+          <w:bCs/>
+          <w:color w:val="0070C0"/>
+          <w:sz w:val="24"/>
+          <w:szCs w:val="24"/>
+        </w:rPr>
+        <w:t>to see the difference between any 2 branches like master branch and feature branch</w:t>
+      </w:r>
+      <w:r>
+        <w:rPr>
+          <w:b/>
+          <w:bCs/>
+          <w:color w:val="0070C0"/>
+          <w:sz w:val="24"/>
+          <w:szCs w:val="24"/>
+        </w:rPr>
+        <w:t xml:space="preserve"> </w:t>
+      </w:r>
+      <w:r>
+        <w:rPr>
+          <w:b/>
+          <w:bCs/>
+          <w:color w:val="0070C0"/>
+          <w:sz w:val="24"/>
+          <w:szCs w:val="24"/>
+        </w:rPr>
+        <w:br/>
+      </w:r>
+      <w:r>
+        <w:rPr>
+          <w:b/>
+          <w:color w:val="00B050"/>
+          <w:sz w:val="28"/>
+          <w:szCs w:val="28"/>
+        </w:rPr>
+        <w:t xml:space="preserve">git diff </w:t>
+      </w:r>
+      <w:r>
+        <w:rPr>
+          <w:b/>
+          <w:color w:val="00B050"/>
+          <w:sz w:val="28"/>
+          <w:szCs w:val="28"/>
+        </w:rPr>
+        <w:t>&lt;</w:t>
+      </w:r>
+      <w:r>
+        <w:rPr>
+          <w:b/>
+          <w:color w:val="00B050"/>
+          <w:sz w:val="28"/>
+          <w:szCs w:val="28"/>
+        </w:rPr>
+        <w:t>master</w:t>
+      </w:r>
+      <w:r>
+        <w:rPr>
+          <w:b/>
+          <w:color w:val="00B050"/>
+          <w:sz w:val="28"/>
+          <w:szCs w:val="28"/>
+        </w:rPr>
+        <w:t xml:space="preserve">&gt; </w:t>
+      </w:r>
+      <w:r>
+        <w:rPr>
+          <w:b/>
+          <w:color w:val="00B050"/>
+          <w:sz w:val="28"/>
+          <w:szCs w:val="28"/>
+        </w:rPr>
+        <w:t xml:space="preserve"> </w:t>
+      </w:r>
+      <w:r>
+        <w:rPr>
+          <w:b/>
+          <w:color w:val="00B050"/>
+          <w:sz w:val="28"/>
+          <w:szCs w:val="28"/>
+        </w:rPr>
+        <w:t>&lt;</w:t>
+      </w:r>
+      <w:r>
+        <w:rPr>
+          <w:b/>
+          <w:color w:val="00B050"/>
+          <w:sz w:val="28"/>
+          <w:szCs w:val="28"/>
+        </w:rPr>
+        <w:t>feature_branch</w:t>
+      </w:r>
+      <w:r>
+        <w:rPr>
+          <w:b/>
+          <w:color w:val="00B050"/>
+          <w:sz w:val="28"/>
+          <w:szCs w:val="28"/>
+        </w:rPr>
+        <w:t>&gt;</w:t>
+      </w:r>
+      <w:bookmarkStart w:id="0" w:name="_GoBack"/>
+      <w:bookmarkEnd w:id="0"/>
+    </w:p>
+    <w:p>
+      <w:pPr>
+        <w:rPr>
+          <w:b/>
+          <w:bCs/>
+          <w:color w:val="0070C0"/>
+          <w:sz w:val="24"/>
+          <w:szCs w:val="24"/>
+        </w:rPr>
+      </w:pPr>
+      <w:r>
+        <w:rPr>
+          <w:b/>
+          <w:bCs/>
+          <w:color w:val="0070C0"/>
+          <w:sz w:val="24"/>
+          <w:szCs w:val="24"/>
+        </w:rPr>
+        <w:lastRenderedPageBreak/>
+        <w:br/>
+      </w:r>
+    </w:p>
+    <w:p>
+      <w:pPr>
+        <w:tabs>
+          <w:tab w:val="left" w:pos="7620"/>
+        </w:tabs>
+        <w:rPr>
+          <w:b/>
+          <w:color w:val="00B050"/>
+          <w:sz w:val="28"/>
+          <w:szCs w:val="28"/>
+        </w:rPr>
+      </w:pPr>
+      <w:r>
+        <w:rPr>
+          <w:b/>
+          <w:bCs/>
+          <w:color w:val="0070C0"/>
+          <w:sz w:val="24"/>
+          <w:szCs w:val="24"/>
+        </w:rPr>
+        <w:tab/>
+      </w:r>
+      <w:r>
+        <w:rPr>
+          <w:b/>
+          <w:bCs/>
+          <w:color w:val="0070C0"/>
+          <w:sz w:val="24"/>
+          <w:szCs w:val="24"/>
+        </w:rPr>
+        <w:br/>
+      </w:r>
+      <w:r>
+        <w:rPr>
+          <w:b/>
+          <w:bCs/>
+          <w:color w:val="0070C0"/>
+          <w:sz w:val="24"/>
+          <w:szCs w:val="24"/>
+        </w:rPr>
+        <w:br/>
+      </w:r>
+    </w:p>
+    <w:p>
+      <w:pPr>
+        <w:jc w:val="right"/>
+        <w:rPr>
+          <w:b/>
+          <w:bCs/>
+          <w:color w:val="0070C0"/>
+          <w:sz w:val="24"/>
+          <w:szCs w:val="24"/>
+        </w:rPr>
+      </w:pPr>
+    </w:p>
+    <w:p>
+      <w:pPr>
+        <w:rPr>
+          <w:b/>
+          <w:bCs/>
+          <w:color w:val="0070C0"/>
+          <w:sz w:val="24"/>
+          <w:szCs w:val="24"/>
+        </w:rPr>
+      </w:pPr>
+    </w:p>
+    <w:p>
+      <w:pPr>
+        <w:rPr>
+          <w:b/>
+          <w:bCs/>
+          <w:color w:val="0070C0"/>
+          <w:sz w:val="24"/>
+          <w:szCs w:val="24"/>
+        </w:rPr>
+      </w:pPr>
+    </w:p>
+    <w:p>
+      <w:pPr>
+        <w:rPr>
+          <w:rFonts w:cstheme="minorHAnsi"/>
+          <w:sz w:val="24"/>
+          <w:szCs w:val="24"/>
+        </w:rPr>
+      </w:pPr>
+      <w:r>
+        <w:rPr>
+          <w:rFonts w:cstheme="minorHAnsi"/>
+          <w:sz w:val="24"/>
+          <w:szCs w:val="24"/>
+        </w:rPr>
+        <w:br/>
+      </w:r>
+    </w:p>
+    <w:p>
+      <w:pPr>
+        <w:rPr>
+          <w:rFonts w:cstheme="minorHAnsi"/>
+          <w:sz w:val="24"/>
+          <w:szCs w:val="24"/>
+        </w:rPr>
+      </w:pPr>
+      <w:r>
+        <w:rPr>
+          <w:rFonts w:cstheme="minorHAnsi"/>
+          <w:sz w:val="24"/>
+          <w:szCs w:val="24"/>
+        </w:rPr>
+        <w:br/>
+      </w:r>
+      <w:r>
+        <w:rPr>
+          <w:rFonts w:cstheme="minorHAnsi"/>
+          <w:sz w:val="24"/>
+          <w:szCs w:val="24"/>
+        </w:rPr>
+        <w:br/>
+      </w:r>
+    </w:p>
+    <w:p>
+      <w:pPr>
+        <w:rPr>
+          <w:rFonts w:cstheme="minorHAnsi"/>
+          <w:sz w:val="24"/>
+          <w:szCs w:val="24"/>
+        </w:rPr>
+      </w:pPr>
+    </w:p>
+    <w:p>
+      <w:pPr>
+        <w:rPr>
+          <w:b/>
+          <w:sz w:val="28"/>
+          <w:szCs w:val="28"/>
+        </w:rPr>
+      </w:pPr>
+    </w:p>
+    <w:p>
+      <w:pPr>
+        <w:rPr>
+          <w:b/>
+        </w:rPr>
+      </w:pPr>
+    </w:p>
+    <w:p>
+      <w:r>
+        <w:rPr>
+          <w:noProof/>
+        </w:rPr>
+        <w:drawing>
+          <wp:inline distT="0" distB="0" distL="0" distR="0" wp14:anchorId="4D0A1BEF" wp14:editId="4D0AFF23">
+            <wp:extent cx="5943600" cy="3341370"/>
+            <wp:effectExtent l="0" t="0" r="0" b="0"/>
+            <wp:docPr id="2" name="Picture 2"/>
+            <wp:cNvGraphicFramePr>
+              <a:graphicFrameLocks xmlns:a="http://schemas.openxmlformats.org/drawingml/2006/main" noChangeAspect="1"/>
+            </wp:cNvGraphicFramePr>
+            <a:graphic xmlns:a="http://schemas.openxmlformats.org/drawingml/2006/main">
+              <a:graphicData uri="http://schemas.openxmlformats.org/drawingml/2006/picture">
+                <pic:pic xmlns:pic="http://schemas.openxmlformats.org/drawingml/2006/picture">
+                  <pic:nvPicPr>
+                    <pic:cNvPr id="0" name=""/>
+                    <pic:cNvPicPr/>
+                  </pic:nvPicPr>
+                  <pic:blipFill>
+                    <a:blip r:embed="rId15"/>
+                    <a:stretch>
+                      <a:fillRect/>
+                    </a:stretch>
+                  </pic:blipFill>
+                  <pic:spPr>
+                    <a:xfrm>
+                      <a:off x="0" y="0"/>
+                      <a:ext cx="5943600" cy="3341370"/>
+                    </a:xfrm>
+                    <a:prstGeom prst="rect">
+                      <a:avLst/>
+                    </a:prstGeom>
+                  </pic:spPr>
+                </pic:pic>
+              </a:graphicData>
+            </a:graphic>
+          </wp:inline>
+        </w:drawing>
+      </w:r>
     </w:p>
     <w:p/>
+    <w:p>
+      <w:r>
+        <w:rPr>
+          <w:noProof/>
+        </w:rPr>
+        <w:lastRenderedPageBreak/>
+        <w:drawing>
+          <wp:inline distT="0" distB="0" distL="0" distR="0">
+            <wp:extent cx="4486275" cy="3362325"/>
+            <wp:effectExtent l="0" t="0" r="9525" b="9525"/>
+            <wp:docPr id="4" name="Picture 4" descr="Related image"/>
+            <wp:cNvGraphicFramePr>
+              <a:graphicFrameLocks xmlns:a="http://schemas.openxmlformats.org/drawingml/2006/main" noChangeAspect="1"/>
+            </wp:cNvGraphicFramePr>
+            <a:graphic xmlns:a="http://schemas.openxmlformats.org/drawingml/2006/main">
+              <a:graphicData uri="http://schemas.openxmlformats.org/drawingml/2006/picture">
+                <pic:pic xmlns:pic="http://schemas.openxmlformats.org/drawingml/2006/picture">
+                  <pic:nvPicPr>
+                    <pic:cNvPr id="0" name="Picture 1" descr="Related image"/>
+                    <pic:cNvPicPr>
+                      <a:picLocks noChangeAspect="1" noChangeArrowheads="1"/>
+                    </pic:cNvPicPr>
+                  </pic:nvPicPr>
+                  <pic:blipFill>
+                    <a:blip r:embed="rId16">
+                      <a:extLst>
+                        <a:ext uri="{28A0092B-C50C-407E-A947-70E740481C1C}">
+                          <a14:useLocalDpi xmlns:a14="http://schemas.microsoft.com/office/drawing/2010/main" val="0"/>
+                        </a:ext>
+                      </a:extLst>
+                    </a:blip>
+                    <a:srcRect/>
+                    <a:stretch>
+                      <a:fillRect/>
+                    </a:stretch>
+                  </pic:blipFill>
+                  <pic:spPr bwMode="auto">
+                    <a:xfrm>
+                      <a:off x="0" y="0"/>
+                      <a:ext cx="4486275" cy="3362325"/>
+                    </a:xfrm>
+                    <a:prstGeom prst="rect">
+                      <a:avLst/>
+                    </a:prstGeom>
+                    <a:noFill/>
+                    <a:ln>
+                      <a:noFill/>
+                    </a:ln>
+                  </pic:spPr>
+                </pic:pic>
+              </a:graphicData>
+            </a:graphic>
+          </wp:inline>
+        </w:drawing>
+      </w:r>
+    </w:p>
     <w:sectPr>
-      <w:headerReference w:type="default" r:id="rId14"/>
+      <w:headerReference w:type="default" r:id="rId17"/>
       <w:pgSz w:w="12240" w:h="15840"/>
       <w:pgMar w:top="810" w:right="720" w:bottom="810" w:left="720" w:header="720" w:footer="720" w:gutter="0"/>
       <w:cols w:space="720"/>
@@ -3756,7 +6101,7 @@
             <w:bCs/>
             <w:noProof/>
           </w:rPr>
-          <w:t>1</w:t>
+          <w:t>8</w:t>
         </w:r>
         <w:r>
           <w:rPr>
@@ -3801,7 +6146,7 @@
             <w:bCs/>
             <w:noProof/>
           </w:rPr>
-          <w:t>7</w:t>
+          <w:t>10</w:t>
         </w:r>
         <w:r>
           <w:rPr>
@@ -4011,7 +6356,6 @@
   <w:style w:type="character" w:default="1" w:styleId="DefaultParagraphFont">
     <w:name w:val="Default Paragraph Font"/>
     <w:uiPriority w:val="1"/>
-    <w:semiHidden/>
     <w:unhideWhenUsed/>
   </w:style>
   <w:style w:type="table" w:default="1" w:styleId="TableNormal">
@@ -4404,7 +6748,6 @@
   <w:style w:type="character" w:default="1" w:styleId="DefaultParagraphFont">
     <w:name w:val="Default Paragraph Font"/>
     <w:uiPriority w:val="1"/>
-    <w:semiHidden/>
     <w:unhideWhenUsed/>
   </w:style>
   <w:style w:type="table" w:default="1" w:styleId="TableNormal">
@@ -4899,7 +7242,7 @@
 </file>
 
 <file path=customXml/itemProps1.xml><?xml version="1.0" encoding="utf-8"?>
-<ds:datastoreItem xmlns:ds="http://schemas.openxmlformats.org/officeDocument/2006/customXml" ds:itemID="{5B063C81-4E64-481F-B66F-8B508C8EF6A7}">
+<ds:datastoreItem xmlns:ds="http://schemas.openxmlformats.org/officeDocument/2006/customXml" ds:itemID="{B4FFE9E1-6648-492D-A9AE-174E9E6EFECE}">
   <ds:schemaRefs>
     <ds:schemaRef ds:uri="http://schemas.openxmlformats.org/officeDocument/2006/bibliography"/>
   </ds:schemaRefs>

</xml_diff>